<commit_message>
Estandarizacion de respuestas segun Endpoints.docx
</commit_message>
<xml_diff>
--- a/Documentacion/API Endpoints.docx
+++ b/Documentacion/API Endpoints.docx
@@ -1,6 +1,6 @@
 
 <file path=word/document.xml><?xml version="1.0" encoding="utf-8"?>
-<w:document xmlns:wpc="http://schemas.microsoft.com/office/word/2010/wordprocessingCanvas" xmlns:cx="http://schemas.microsoft.com/office/drawing/2014/chartex" xmlns:cx1="http://schemas.microsoft.com/office/drawing/2015/9/8/chartex" xmlns:cx2="http://schemas.microsoft.com/office/drawing/2015/10/21/chartex" xmlns:cx3="http://schemas.microsoft.com/office/drawing/2016/5/9/chartex" xmlns:cx4="http://schemas.microsoft.com/office/drawing/2016/5/10/chartex" xmlns:cx5="http://schemas.microsoft.com/office/drawing/2016/5/11/chartex" xmlns:cx6="http://schemas.microsoft.com/office/drawing/2016/5/12/chartex" xmlns:cx7="http://schemas.microsoft.com/office/drawing/2016/5/13/chartex" xmlns:cx8="http://schemas.microsoft.com/office/drawing/2016/5/14/chartex" xmlns:mc="http://schemas.openxmlformats.org/markup-compatibility/2006" xmlns:aink="http://schemas.microsoft.com/office/drawing/2016/ink" xmlns:am3d="http://schemas.microsoft.com/office/drawing/2017/model3d" xmlns:o="urn:schemas-microsoft-com:office:office" xmlns:oel="http://schemas.microsoft.com/office/2019/extlst" xmlns:r="http://schemas.openxmlformats.org/officeDocument/2006/relationships" xmlns:m="http://schemas.openxmlformats.org/officeDocument/2006/math" xmlns:v="urn:schemas-microsoft-com:vml" xmlns:wp14="http://schemas.microsoft.com/office/word/2010/wordprocessingDrawing" xmlns:wp="http://schemas.openxmlformats.org/drawingml/2006/wordprocessingDrawing" xmlns:w10="urn:schemas-microsoft-com:office:word" xmlns:w="http://schemas.openxmlformats.org/wordprocessingml/2006/main" xmlns:w14="http://schemas.microsoft.com/office/word/2010/wordml" xmlns:w15="http://schemas.microsoft.com/office/word/2012/wordml" xmlns:w16cex="http://schemas.microsoft.com/office/word/2018/wordml/cex" xmlns:w16cid="http://schemas.microsoft.com/office/word/2016/wordml/cid" xmlns:w16="http://schemas.microsoft.com/office/word/2018/wordml" xmlns:w16du="http://schemas.microsoft.com/office/word/2023/wordml/word16du" xmlns:w16sdtdh="http://schemas.microsoft.com/office/word/2020/wordml/sdtdatahash" xmlns:w16se="http://schemas.microsoft.com/office/word/2015/wordml/symex" xmlns:wpg="http://schemas.microsoft.com/office/word/2010/wordprocessingGroup" xmlns:wpi="http://schemas.microsoft.com/office/word/2010/wordprocessingInk" xmlns:wne="http://schemas.microsoft.com/office/word/2006/wordml" xmlns:wps="http://schemas.microsoft.com/office/word/2010/wordprocessingShape" mc:Ignorable="w14 w15 w16se w16cid w16 w16cex w16sdtdh wp14">
+<w:document xmlns:wpc="http://schemas.microsoft.com/office/word/2010/wordprocessingCanvas" xmlns:mc="http://schemas.openxmlformats.org/markup-compatibility/2006" xmlns:o="urn:schemas-microsoft-com:office:office" xmlns:r="http://schemas.openxmlformats.org/officeDocument/2006/relationships" xmlns:m="http://schemas.openxmlformats.org/officeDocument/2006/math" xmlns:v="urn:schemas-microsoft-com:vml" xmlns:wp14="http://schemas.microsoft.com/office/word/2010/wordprocessingDrawing" xmlns:wp="http://schemas.openxmlformats.org/drawingml/2006/wordprocessingDrawing" xmlns:w="http://schemas.openxmlformats.org/wordprocessingml/2006/main" xmlns:w14="http://schemas.microsoft.com/office/word/2010/wordml" xmlns:w10="urn:schemas-microsoft-com:office:word" xmlns:w15="http://schemas.microsoft.com/office/word/2012/wordml" xmlns:wpg="http://schemas.microsoft.com/office/word/2010/wordprocessingGroup" xmlns:wpi="http://schemas.microsoft.com/office/word/2010/wordprocessingInk" xmlns:wne="http://schemas.microsoft.com/office/word/2006/wordml" xmlns:wps="http://schemas.microsoft.com/office/word/2010/wordprocessingShape" xmlns:wpsCustomData="http://www.wps.cn/officeDocument/2013/wpsCustomData" mc:Ignorable="w14 w15 wp14">
   <w:body>
     <w:p>
       <w:pPr>
@@ -12,7 +12,21 @@
         <w:rPr>
           <w:shd w:val="clear" w:color="auto" w:fill="F9CB9C"/>
         </w:rPr>
-        <w:t>POST /v1/auth/login</w:t>
+        <w:t>POST /v</w:t>
+      </w:r>
+      <w:r>
+        <w:rPr>
+          <w:rFonts w:hint="default"/>
+          <w:shd w:val="clear" w:color="auto" w:fill="F9CB9C"/>
+          <w:lang w:val="en-US"/>
+        </w:rPr>
+        <w:t>2</w:t>
+      </w:r>
+      <w:r>
+        <w:rPr>
+          <w:shd w:val="clear" w:color="auto" w:fill="F9CB9C"/>
+        </w:rPr>
+        <w:t>/auth/login</w:t>
       </w:r>
     </w:p>
     <w:p>
@@ -23,6 +37,8 @@
     <w:p>
       <w:r>
         <w:tab/>
+      </w:r>
+      <w:r>
         <w:t>body: {</w:t>
       </w:r>
     </w:p>
@@ -32,17 +48,33 @@
       </w:pPr>
       <w:r>
         <w:tab/>
+      </w:r>
+      <w:r>
         <w:t xml:space="preserve">email: </w:t>
       </w:r>
-      <w:hyperlink r:id="rId4">
-        <w:r>
-          <w:rPr>
-            <w:color w:val="1155CC"/>
-            <w:u w:val="single"/>
-          </w:rPr>
-          <w:t>xxx@xxx.com</w:t>
-        </w:r>
-      </w:hyperlink>
+      <w:r>
+        <w:fldChar w:fldCharType="begin"/>
+      </w:r>
+      <w:r>
+        <w:instrText xml:space="preserve"> HYPERLINK "mailto:xxx@xxx.com" \h </w:instrText>
+      </w:r>
+      <w:r>
+        <w:fldChar w:fldCharType="separate"/>
+      </w:r>
+      <w:r>
+        <w:rPr>
+          <w:color w:val="1155CC"/>
+          <w:u w:val="single"/>
+        </w:rPr>
+        <w:t>xxx@xxx.com</w:t>
+      </w:r>
+      <w:r>
+        <w:rPr>
+          <w:color w:val="1155CC"/>
+          <w:u w:val="single"/>
+        </w:rPr>
+        <w:fldChar w:fldCharType="end"/>
+      </w:r>
       <w:r>
         <w:t>,</w:t>
       </w:r>
@@ -53,6 +85,8 @@
       </w:pPr>
       <w:r>
         <w:tab/>
+      </w:r>
+      <w:r>
         <w:t>password: 123456</w:t>
       </w:r>
     </w:p>
@@ -72,6 +106,8 @@
     <w:p>
       <w:r>
         <w:tab/>
+      </w:r>
+      <w:r>
         <w:t>200 body: {</w:t>
       </w:r>
     </w:p>
@@ -84,6 +120,8 @@
       </w:r>
       <w:r>
         <w:tab/>
+      </w:r>
+      <w:r>
         <w:t>user: {</w:t>
       </w:r>
     </w:p>
@@ -128,18 +166,22 @@
       </w:r>
       <w:r>
         <w:tab/>
-        <w:t>}</w:t>
-      </w:r>
-    </w:p>
-    <w:p>
-      <w:r>
-        <w:tab/>
-      </w:r>
-      <w:r>
-        <w:tab/>
-      </w:r>
-      <w:r>
-        <w:tab/>
+      </w:r>
+      <w:r>
+        <w:t>}</w:t>
+      </w:r>
+    </w:p>
+    <w:p>
+      <w:r>
+        <w:tab/>
+      </w:r>
+      <w:r>
+        <w:tab/>
+      </w:r>
+      <w:r>
+        <w:tab/>
+      </w:r>
+      <w:r>
         <w:t>token: jwt generado para la sesión</w:t>
       </w:r>
     </w:p>
@@ -149,12 +191,16 @@
       </w:r>
       <w:r>
         <w:tab/>
-        <w:t>}</w:t>
-      </w:r>
-    </w:p>
-    <w:p>
-      <w:r>
-        <w:tab/>
+      </w:r>
+      <w:r>
+        <w:t>}</w:t>
+      </w:r>
+    </w:p>
+    <w:p>
+      <w:r>
+        <w:tab/>
+      </w:r>
+      <w:r>
         <w:t>400 body: {</w:t>
       </w:r>
     </w:p>
@@ -164,6 +210,8 @@
       </w:pPr>
       <w:r>
         <w:tab/>
+      </w:r>
+      <w:r>
         <w:t>msg: ‘Usuario y/o contraseña incorrectos.’</w:t>
       </w:r>
     </w:p>
@@ -173,6 +221,8 @@
       </w:pPr>
       <w:r>
         <w:tab/>
+      </w:r>
+      <w:r>
         <w:t>|| … posibles errores de campos</w:t>
       </w:r>
     </w:p>
@@ -201,6 +251,8 @@
       </w:r>
       <w:r>
         <w:tab/>
+      </w:r>
+      <w:r>
         <w:t>msg: ‘Server error: contacte al administrador.’’</w:t>
       </w:r>
     </w:p>
@@ -230,7 +282,34 @@
         <w:rPr>
           <w:shd w:val="clear" w:color="auto" w:fill="F9CB9C"/>
         </w:rPr>
-        <w:t>POST /v1/auth/renew</w:t>
+        <w:br w:type="page"/>
+      </w:r>
+    </w:p>
+    <w:p>
+      <w:pPr>
+        <w:rPr>
+          <w:shd w:val="clear" w:color="auto" w:fill="F9CB9C"/>
+        </w:rPr>
+      </w:pPr>
+      <w:r>
+        <w:rPr>
+          <w:shd w:val="clear" w:color="auto" w:fill="F9CB9C"/>
+        </w:rPr>
+        <w:t>POST /v</w:t>
+      </w:r>
+      <w:r>
+        <w:rPr>
+          <w:rFonts w:hint="default"/>
+          <w:shd w:val="clear" w:color="auto" w:fill="F9CB9C"/>
+          <w:lang w:val="en-US"/>
+        </w:rPr>
+        <w:t>2</w:t>
+      </w:r>
+      <w:r>
+        <w:rPr>
+          <w:shd w:val="clear" w:color="auto" w:fill="F9CB9C"/>
+        </w:rPr>
+        <w:t>/auth/renew</w:t>
       </w:r>
     </w:p>
     <w:p>
@@ -241,6 +320,8 @@
     <w:p>
       <w:r>
         <w:tab/>
+      </w:r>
+      <w:r>
         <w:t>header: {</w:t>
       </w:r>
     </w:p>
@@ -250,6 +331,8 @@
       </w:pPr>
       <w:r>
         <w:tab/>
+      </w:r>
+      <w:r>
         <w:t>token</w:t>
       </w:r>
     </w:p>
@@ -269,6 +352,8 @@
     <w:p>
       <w:r>
         <w:tab/>
+      </w:r>
+      <w:r>
         <w:t>200 body: {</w:t>
       </w:r>
     </w:p>
@@ -283,10 +368,7 @@
         <w:tab/>
       </w:r>
       <w:r>
-        <w:t>t</w:t>
-      </w:r>
-      <w:r>
-        <w:t>oken</w:t>
+        <w:t>token</w:t>
       </w:r>
     </w:p>
     <w:p>
@@ -338,6 +420,8 @@
       </w:r>
       <w:r>
         <w:tab/>
+      </w:r>
+      <w:r>
         <w:t>}</w:t>
       </w:r>
     </w:p>
@@ -367,6 +451,8 @@
       </w:r>
       <w:r>
         <w:tab/>
+      </w:r>
+      <w:r>
         <w:t>msg: ‘JWT no válido’</w:t>
       </w:r>
     </w:p>
@@ -393,8 +479,21 @@
         <w:rPr>
           <w:shd w:val="clear" w:color="auto" w:fill="F9CB9C"/>
         </w:rPr>
-        <w:lastRenderedPageBreak/>
-        <w:t>POST /v1/users/</w:t>
+        <w:t>POST /v</w:t>
+      </w:r>
+      <w:r>
+        <w:rPr>
+          <w:rFonts w:hint="default"/>
+          <w:shd w:val="clear" w:color="auto" w:fill="F9CB9C"/>
+          <w:lang w:val="en-US"/>
+        </w:rPr>
+        <w:t>2</w:t>
+      </w:r>
+      <w:r>
+        <w:rPr>
+          <w:shd w:val="clear" w:color="auto" w:fill="F9CB9C"/>
+        </w:rPr>
+        <w:t>/users/</w:t>
       </w:r>
     </w:p>
     <w:p>
@@ -405,6 +504,8 @@
     <w:p>
       <w:r>
         <w:tab/>
+      </w:r>
+      <w:r>
         <w:t>body: {</w:t>
       </w:r>
     </w:p>
@@ -417,6 +518,8 @@
       </w:r>
       <w:r>
         <w:tab/>
+      </w:r>
+      <w:r>
         <w:t>email</w:t>
       </w:r>
     </w:p>
@@ -429,6 +532,8 @@
       </w:r>
       <w:r>
         <w:tab/>
+      </w:r>
+      <w:r>
         <w:t>name</w:t>
       </w:r>
     </w:p>
@@ -441,6 +546,8 @@
       </w:r>
       <w:r>
         <w:tab/>
+      </w:r>
+      <w:r>
         <w:t>lastname</w:t>
       </w:r>
     </w:p>
@@ -453,6 +560,8 @@
       </w:r>
       <w:r>
         <w:tab/>
+      </w:r>
+      <w:r>
         <w:t>password</w:t>
       </w:r>
     </w:p>
@@ -465,6 +574,8 @@
       </w:r>
       <w:r>
         <w:tab/>
+      </w:r>
+      <w:r>
         <w:t>confirmPassword</w:t>
       </w:r>
     </w:p>
@@ -484,6 +595,8 @@
     <w:p>
       <w:r>
         <w:tab/>
+      </w:r>
+      <w:r>
         <w:t>201 body: {</w:t>
       </w:r>
     </w:p>
@@ -496,6 +609,8 @@
       </w:r>
       <w:r>
         <w:tab/>
+      </w:r>
+      <w:r>
         <w:t>msg: ‘Registrado correctamente.’</w:t>
       </w:r>
     </w:p>
@@ -521,6 +636,8 @@
       </w:pPr>
       <w:r>
         <w:tab/>
+      </w:r>
+      <w:r>
         <w:t xml:space="preserve">msg: ‘Email ya registrado.’ </w:t>
       </w:r>
     </w:p>
@@ -530,6 +647,8 @@
       </w:pPr>
       <w:r>
         <w:tab/>
+      </w:r>
+      <w:r>
         <w:t>|| msg: ’Las contraseñas no coinciden.’</w:t>
       </w:r>
     </w:p>
@@ -539,6 +658,8 @@
       </w:pPr>
       <w:r>
         <w:tab/>
+      </w:r>
+      <w:r>
         <w:t>|| msg: ‘Email no válido.’</w:t>
       </w:r>
     </w:p>
@@ -548,6 +669,8 @@
       </w:pPr>
       <w:r>
         <w:tab/>
+      </w:r>
+      <w:r>
         <w:t>… posibles errores de campos</w:t>
       </w:r>
     </w:p>
@@ -574,7 +697,21 @@
         <w:rPr>
           <w:shd w:val="clear" w:color="auto" w:fill="F9CB9C"/>
         </w:rPr>
-        <w:t>GET /v1/users/:uid</w:t>
+        <w:t>GET /v</w:t>
+      </w:r>
+      <w:r>
+        <w:rPr>
+          <w:rFonts w:hint="default"/>
+          <w:shd w:val="clear" w:color="auto" w:fill="F9CB9C"/>
+          <w:lang w:val="en-US"/>
+        </w:rPr>
+        <w:t>2</w:t>
+      </w:r>
+      <w:r>
+        <w:rPr>
+          <w:shd w:val="clear" w:color="auto" w:fill="F9CB9C"/>
+        </w:rPr>
+        <w:t>/users/:uid</w:t>
       </w:r>
     </w:p>
     <w:p>
@@ -599,6 +736,8 @@
     <w:p>
       <w:r>
         <w:tab/>
+      </w:r>
+      <w:r>
         <w:t>header: {</w:t>
       </w:r>
     </w:p>
@@ -608,6 +747,8 @@
       </w:pPr>
       <w:r>
         <w:tab/>
+      </w:r>
+      <w:r>
         <w:t>token</w:t>
       </w:r>
     </w:p>
@@ -627,6 +768,8 @@
     <w:p>
       <w:r>
         <w:tab/>
+      </w:r>
+      <w:r>
         <w:t>200 body: {</w:t>
       </w:r>
     </w:p>
@@ -636,6 +779,8 @@
       </w:r>
       <w:r>
         <w:tab/>
+      </w:r>
+      <w:r>
         <w:t>user: {</w:t>
       </w:r>
     </w:p>
@@ -645,6 +790,8 @@
       </w:pPr>
       <w:r>
         <w:tab/>
+      </w:r>
+      <w:r>
         <w:t>email</w:t>
       </w:r>
     </w:p>
@@ -657,6 +804,8 @@
       </w:r>
       <w:r>
         <w:tab/>
+      </w:r>
+      <w:r>
         <w:t>name: opcional</w:t>
       </w:r>
     </w:p>
@@ -669,6 +818,8 @@
       </w:r>
       <w:r>
         <w:tab/>
+      </w:r>
+      <w:r>
         <w:t>lastname: opcional</w:t>
       </w:r>
     </w:p>
@@ -710,6 +861,8 @@
       </w:pPr>
       <w:r>
         <w:tab/>
+      </w:r>
+      <w:r>
         <w:t>msg: ‘Usuario no encontrado.’</w:t>
       </w:r>
     </w:p>
@@ -736,8 +889,21 @@
         <w:rPr>
           <w:shd w:val="clear" w:color="auto" w:fill="F9CB9C"/>
         </w:rPr>
-        <w:lastRenderedPageBreak/>
-        <w:t>POST /v1/events</w:t>
+        <w:t>POST /v</w:t>
+      </w:r>
+      <w:r>
+        <w:rPr>
+          <w:rFonts w:hint="default"/>
+          <w:shd w:val="clear" w:color="auto" w:fill="F9CB9C"/>
+          <w:lang w:val="en-US"/>
+        </w:rPr>
+        <w:t>2</w:t>
+      </w:r>
+      <w:r>
+        <w:rPr>
+          <w:shd w:val="clear" w:color="auto" w:fill="F9CB9C"/>
+        </w:rPr>
+        <w:t>/events</w:t>
       </w:r>
     </w:p>
     <w:p>
@@ -764,6 +930,8 @@
     <w:p>
       <w:r>
         <w:tab/>
+      </w:r>
+      <w:r>
         <w:t>header: {</w:t>
       </w:r>
     </w:p>
@@ -773,18 +941,24 @@
       </w:r>
       <w:r>
         <w:tab/>
+      </w:r>
+      <w:r>
         <w:t>token</w:t>
       </w:r>
     </w:p>
     <w:p>
       <w:r>
         <w:tab/>
-        <w:t>}</w:t>
-      </w:r>
-    </w:p>
-    <w:p>
-      <w:r>
-        <w:tab/>
+      </w:r>
+      <w:r>
+        <w:t>}</w:t>
+      </w:r>
+    </w:p>
+    <w:p>
+      <w:r>
+        <w:tab/>
+      </w:r>
+      <w:r>
         <w:t>body: {</w:t>
       </w:r>
     </w:p>
@@ -794,6 +968,8 @@
       </w:r>
       <w:r>
         <w:tab/>
+      </w:r>
+      <w:r>
         <w:t>name</w:t>
       </w:r>
     </w:p>
@@ -803,6 +979,8 @@
       </w:r>
       <w:r>
         <w:tab/>
+      </w:r>
+      <w:r>
         <w:t>description</w:t>
       </w:r>
     </w:p>
@@ -812,6 +990,8 @@
       </w:r>
       <w:r>
         <w:tab/>
+      </w:r>
+      <w:r>
         <w:t>options: [{</w:t>
       </w:r>
     </w:p>
@@ -821,6 +1001,8 @@
       </w:pPr>
       <w:r>
         <w:tab/>
+      </w:r>
+      <w:r>
         <w:t>start</w:t>
       </w:r>
     </w:p>
@@ -830,6 +1012,8 @@
       </w:pPr>
       <w:r>
         <w:tab/>
+      </w:r>
+      <w:r>
         <w:t>end</w:t>
       </w:r>
     </w:p>
@@ -844,6 +1028,8 @@
     <w:p>
       <w:r>
         <w:tab/>
+      </w:r>
+      <w:r>
         <w:t>}</w:t>
       </w:r>
     </w:p>
@@ -855,6 +1041,8 @@
     <w:p>
       <w:r>
         <w:tab/>
+      </w:r>
+      <w:r>
         <w:t>201 body:{</w:t>
       </w:r>
     </w:p>
@@ -864,6 +1052,8 @@
       </w:r>
       <w:r>
         <w:tab/>
+      </w:r>
+      <w:r>
         <w:t>msg: ‘Evento creado.’</w:t>
       </w:r>
     </w:p>
@@ -878,6 +1068,8 @@
       </w:r>
       <w:r>
         <w:tab/>
+      </w:r>
+      <w:r>
         <w:t xml:space="preserve">id: </w:t>
       </w:r>
       <w:r>
@@ -890,12 +1082,16 @@
     <w:p>
       <w:r>
         <w:tab/>
-        <w:t>}</w:t>
-      </w:r>
-    </w:p>
-    <w:p>
-      <w:r>
-        <w:tab/>
+      </w:r>
+      <w:r>
+        <w:t>}</w:t>
+      </w:r>
+    </w:p>
+    <w:p>
+      <w:r>
+        <w:tab/>
+      </w:r>
+      <w:r>
         <w:t>400 body: {</w:t>
       </w:r>
     </w:p>
@@ -905,12 +1101,16 @@
       </w:r>
       <w:r>
         <w:tab/>
+      </w:r>
+      <w:r>
         <w:t>msg: …errores de validación</w:t>
       </w:r>
     </w:p>
     <w:p>
       <w:r>
         <w:tab/>
+      </w:r>
+      <w:r>
         <w:t>}</w:t>
       </w:r>
     </w:p>
@@ -925,7 +1125,34 @@
         <w:rPr>
           <w:shd w:val="clear" w:color="auto" w:fill="F9CB9C"/>
         </w:rPr>
-        <w:t>GET /v1/events/:id</w:t>
+        <w:br w:type="page"/>
+      </w:r>
+    </w:p>
+    <w:p>
+      <w:pPr>
+        <w:rPr>
+          <w:shd w:val="clear" w:color="auto" w:fill="F9CB9C"/>
+        </w:rPr>
+      </w:pPr>
+      <w:r>
+        <w:rPr>
+          <w:shd w:val="clear" w:color="auto" w:fill="F9CB9C"/>
+        </w:rPr>
+        <w:t>GET /v</w:t>
+      </w:r>
+      <w:r>
+        <w:rPr>
+          <w:rFonts w:hint="default"/>
+          <w:shd w:val="clear" w:color="auto" w:fill="F9CB9C"/>
+          <w:lang w:val="en-US"/>
+        </w:rPr>
+        <w:t>2</w:t>
+      </w:r>
+      <w:r>
+        <w:rPr>
+          <w:shd w:val="clear" w:color="auto" w:fill="F9CB9C"/>
+        </w:rPr>
+        <w:t>/events/:id</w:t>
       </w:r>
     </w:p>
     <w:p>
@@ -952,6 +1179,8 @@
     <w:p>
       <w:r>
         <w:tab/>
+      </w:r>
+      <w:r>
         <w:t>header: {</w:t>
       </w:r>
     </w:p>
@@ -961,6 +1190,8 @@
       </w:r>
       <w:r>
         <w:tab/>
+      </w:r>
+      <w:r>
         <w:t>token</w:t>
       </w:r>
     </w:p>
@@ -980,6 +1211,8 @@
     <w:p>
       <w:r>
         <w:tab/>
+      </w:r>
+      <w:r>
         <w:t>200 body: {</w:t>
       </w:r>
     </w:p>
@@ -989,6 +1222,8 @@
       </w:pPr>
       <w:r>
         <w:tab/>
+      </w:r>
+      <w:r>
         <w:t>event: {</w:t>
       </w:r>
     </w:p>
@@ -1001,6 +1236,8 @@
       </w:r>
       <w:r>
         <w:tab/>
+      </w:r>
+      <w:r>
         <w:t>id</w:t>
       </w:r>
     </w:p>
@@ -1013,6 +1250,8 @@
       </w:r>
       <w:r>
         <w:tab/>
+      </w:r>
+      <w:r>
         <w:t>name</w:t>
       </w:r>
     </w:p>
@@ -1025,6 +1264,8 @@
       </w:r>
       <w:r>
         <w:tab/>
+      </w:r>
+      <w:r>
         <w:t>description</w:t>
       </w:r>
     </w:p>
@@ -1037,6 +1278,8 @@
       </w:r>
       <w:r>
         <w:tab/>
+      </w:r>
+      <w:r>
         <w:t>options:[{</w:t>
       </w:r>
     </w:p>
@@ -1046,6 +1289,8 @@
       </w:pPr>
       <w:r>
         <w:tab/>
+      </w:r>
+      <w:r>
         <w:t>id</w:t>
       </w:r>
     </w:p>
@@ -1055,6 +1300,8 @@
       </w:pPr>
       <w:r>
         <w:tab/>
+      </w:r>
+      <w:r>
         <w:t>start</w:t>
       </w:r>
     </w:p>
@@ -1064,6 +1311,8 @@
       </w:pPr>
       <w:r>
         <w:tab/>
+      </w:r>
+      <w:r>
         <w:t>end</w:t>
       </w:r>
     </w:p>
@@ -1073,6 +1322,8 @@
       </w:pPr>
       <w:r>
         <w:tab/>
+      </w:r>
+      <w:r>
         <w:t>votes: integer</w:t>
       </w:r>
     </w:p>
@@ -1137,7 +1388,6 @@
         <w:ind w:firstLine="720"/>
       </w:pPr>
       <w:r>
-        <w:lastRenderedPageBreak/>
         <w:t>}</w:t>
       </w:r>
     </w:p>
@@ -1164,7 +1414,21 @@
         <w:rPr>
           <w:shd w:val="clear" w:color="auto" w:fill="F9CB9C"/>
         </w:rPr>
-        <w:t>POST /v1/events/:eventId/vote</w:t>
+        <w:t>POST /v</w:t>
+      </w:r>
+      <w:r>
+        <w:rPr>
+          <w:rFonts w:hint="default"/>
+          <w:shd w:val="clear" w:color="auto" w:fill="F9CB9C"/>
+          <w:lang w:val="en-US"/>
+        </w:rPr>
+        <w:t>2</w:t>
+      </w:r>
+      <w:r>
+        <w:rPr>
+          <w:shd w:val="clear" w:color="auto" w:fill="F9CB9C"/>
+        </w:rPr>
+        <w:t>/events/:eventId/vote</w:t>
       </w:r>
     </w:p>
     <w:p>
@@ -1191,6 +1455,8 @@
     <w:p>
       <w:r>
         <w:tab/>
+      </w:r>
+      <w:r>
         <w:t>header: {</w:t>
       </w:r>
     </w:p>
@@ -1200,6 +1466,8 @@
       </w:pPr>
       <w:r>
         <w:tab/>
+      </w:r>
+      <w:r>
         <w:t>token</w:t>
       </w:r>
     </w:p>
@@ -1225,6 +1493,8 @@
       </w:r>
       <w:r>
         <w:tab/>
+      </w:r>
+      <w:r>
         <w:t>[ optionId ]</w:t>
       </w:r>
     </w:p>
@@ -1244,6 +1514,8 @@
     <w:p>
       <w:r>
         <w:tab/>
+      </w:r>
+      <w:r>
         <w:t>201 body: {</w:t>
       </w:r>
     </w:p>
@@ -1253,6 +1525,8 @@
       </w:r>
       <w:r>
         <w:tab/>
+      </w:r>
+      <w:r>
         <w:t>msg: ‘Votos registrados correctamente.’</w:t>
       </w:r>
     </w:p>
@@ -1278,6 +1552,8 @@
       </w:pPr>
       <w:r>
         <w:tab/>
+      </w:r>
+      <w:r>
         <w:t>msg: ‘Usted ya ha votado una opción para este evento.’</w:t>
       </w:r>
     </w:p>
@@ -1287,6 +1563,8 @@
       </w:pPr>
       <w:r>
         <w:tab/>
+      </w:r>
+      <w:r>
         <w:t>|| msg: ‘El dueño del evento cerró la votación.’</w:t>
       </w:r>
     </w:p>
@@ -1296,6 +1574,8 @@
       </w:pPr>
       <w:r>
         <w:tab/>
+      </w:r>
+      <w:r>
         <w:t>|| msg: ‘Error al registrar el voto.’</w:t>
       </w:r>
     </w:p>
@@ -1322,7 +1602,34 @@
         <w:rPr>
           <w:shd w:val="clear" w:color="auto" w:fill="F9CB9C"/>
         </w:rPr>
-        <w:t>GET /v1/events?user=:uid</w:t>
+        <w:br w:type="page"/>
+      </w:r>
+    </w:p>
+    <w:p>
+      <w:pPr>
+        <w:rPr>
+          <w:shd w:val="clear" w:color="auto" w:fill="F9CB9C"/>
+        </w:rPr>
+      </w:pPr>
+      <w:r>
+        <w:rPr>
+          <w:shd w:val="clear" w:color="auto" w:fill="F9CB9C"/>
+        </w:rPr>
+        <w:t>GET /v</w:t>
+      </w:r>
+      <w:r>
+        <w:rPr>
+          <w:rFonts w:hint="default"/>
+          <w:shd w:val="clear" w:color="auto" w:fill="F9CB9C"/>
+          <w:lang w:val="en-US"/>
+        </w:rPr>
+        <w:t>2</w:t>
+      </w:r>
+      <w:r>
+        <w:rPr>
+          <w:shd w:val="clear" w:color="auto" w:fill="F9CB9C"/>
+        </w:rPr>
+        <w:t>/events?user=:uid</w:t>
       </w:r>
     </w:p>
     <w:p>
@@ -1333,6 +1640,8 @@
     <w:p>
       <w:r>
         <w:tab/>
+      </w:r>
+      <w:r>
         <w:t>header: {</w:t>
       </w:r>
     </w:p>
@@ -1342,6 +1651,8 @@
       </w:pPr>
       <w:r>
         <w:tab/>
+      </w:r>
+      <w:r>
         <w:t>token</w:t>
       </w:r>
     </w:p>
@@ -1359,219 +1670,448 @@
       </w:r>
     </w:p>
     <w:p>
-      <w:r>
-        <w:tab/>
+      <w:pPr>
+        <w:ind w:firstLine="720"/>
+        <w:rPr>
+          <w:rFonts w:hint="default"/>
+        </w:rPr>
+      </w:pPr>
+      <w:r>
+        <w:t xml:space="preserve">200 body: </w:t>
+      </w:r>
+      <w:r>
+        <w:rPr>
+          <w:rFonts w:hint="default"/>
+        </w:rPr>
+        <w:t>{</w:t>
+      </w:r>
+    </w:p>
+    <w:p>
+      <w:pPr>
+        <w:ind w:left="720" w:leftChars="0" w:firstLine="720"/>
+        <w:rPr>
+          <w:rFonts w:hint="default"/>
+        </w:rPr>
+      </w:pPr>
+      <w:r>
+        <w:rPr>
+          <w:rFonts w:hint="default"/>
+        </w:rPr>
+        <w:t xml:space="preserve">    "myEvents": [</w:t>
+      </w:r>
+    </w:p>
+    <w:p>
+      <w:pPr>
+        <w:ind w:left="720" w:leftChars="0" w:firstLine="720"/>
+        <w:rPr>
+          <w:rFonts w:hint="default"/>
+        </w:rPr>
+      </w:pPr>
+      <w:r>
+        <w:rPr>
+          <w:rFonts w:hint="default"/>
+        </w:rPr>
+        <w:t xml:space="preserve">        {</w:t>
+      </w:r>
+    </w:p>
+    <w:p>
+      <w:pPr>
+        <w:ind w:left="720" w:leftChars="0" w:firstLine="720"/>
+        <w:rPr>
+          <w:rFonts w:hint="default"/>
+        </w:rPr>
+      </w:pPr>
+      <w:r>
+        <w:rPr>
+          <w:rFonts w:hint="default"/>
+        </w:rPr>
+        <w:t xml:space="preserve">            "id": "645ddade8ecbab481ccfbdb0",</w:t>
+      </w:r>
+    </w:p>
+    <w:p>
+      <w:pPr>
+        <w:ind w:left="720" w:leftChars="0" w:firstLine="720"/>
+        <w:rPr>
+          <w:rFonts w:hint="default"/>
+        </w:rPr>
+      </w:pPr>
+      <w:r>
+        <w:rPr>
+          <w:rFonts w:hint="default"/>
+        </w:rPr>
+        <w:t xml:space="preserve">            "name": "Evento Aburrido",</w:t>
+      </w:r>
+    </w:p>
+    <w:p>
+      <w:pPr>
+        <w:ind w:left="720" w:leftChars="0" w:firstLine="720"/>
+        <w:rPr>
+          <w:rFonts w:hint="default"/>
+        </w:rPr>
+      </w:pPr>
+      <w:r>
+        <w:rPr>
+          <w:rFonts w:hint="default"/>
+        </w:rPr>
+        <w:t xml:space="preserve">            "description": "Un evento que no es divertido",</w:t>
+      </w:r>
+    </w:p>
+    <w:p>
+      <w:pPr>
+        <w:ind w:left="720" w:leftChars="0" w:firstLine="720"/>
+        <w:rPr>
+          <w:rFonts w:hint="default"/>
+        </w:rPr>
+      </w:pPr>
+      <w:r>
+        <w:rPr>
+          <w:rFonts w:hint="default"/>
+        </w:rPr>
+        <w:t xml:space="preserve">            "status": null,</w:t>
+      </w:r>
+    </w:p>
+    <w:p>
+      <w:pPr>
+        <w:ind w:left="720" w:leftChars="0" w:firstLine="720"/>
+        <w:rPr>
+          <w:rFonts w:hint="default"/>
+        </w:rPr>
+      </w:pPr>
+      <w:r>
+        <w:rPr>
+          <w:rFonts w:hint="default"/>
+        </w:rPr>
+        <w:t xml:space="preserve">            "totalParticipants": 1</w:t>
+      </w:r>
+    </w:p>
+    <w:p>
+      <w:pPr>
+        <w:ind w:left="720" w:leftChars="0" w:firstLine="720"/>
+        <w:rPr>
+          <w:rFonts w:hint="default"/>
+        </w:rPr>
+      </w:pPr>
+      <w:r>
+        <w:rPr>
+          <w:rFonts w:hint="default"/>
+        </w:rPr>
+        <w:t xml:space="preserve">        }</w:t>
+      </w:r>
+    </w:p>
+    <w:p>
+      <w:pPr>
+        <w:ind w:left="720" w:leftChars="0" w:firstLine="720"/>
+        <w:rPr>
+          <w:rFonts w:hint="default"/>
+        </w:rPr>
+      </w:pPr>
+      <w:r>
+        <w:rPr>
+          <w:rFonts w:hint="default"/>
+        </w:rPr>
+        <w:t xml:space="preserve">    ],</w:t>
+      </w:r>
+    </w:p>
+    <w:p>
+      <w:pPr>
+        <w:ind w:left="720" w:leftChars="0" w:firstLine="720"/>
+        <w:rPr>
+          <w:rFonts w:hint="default"/>
+        </w:rPr>
+      </w:pPr>
+      <w:r>
+        <w:rPr>
+          <w:rFonts w:hint="default"/>
+        </w:rPr>
+        <w:t xml:space="preserve">    "participants": [</w:t>
+      </w:r>
+    </w:p>
+    <w:p>
+      <w:pPr>
+        <w:ind w:left="720" w:leftChars="0" w:firstLine="720"/>
+        <w:rPr>
+          <w:rFonts w:hint="default"/>
+        </w:rPr>
+      </w:pPr>
+      <w:r>
+        <w:rPr>
+          <w:rFonts w:hint="default"/>
+        </w:rPr>
+        <w:t xml:space="preserve">        {</w:t>
+      </w:r>
+    </w:p>
+    <w:p>
+      <w:pPr>
+        <w:ind w:left="720" w:leftChars="0" w:firstLine="720"/>
+        <w:rPr>
+          <w:rFonts w:hint="default"/>
+        </w:rPr>
+      </w:pPr>
+      <w:r>
+        <w:rPr>
+          <w:rFonts w:hint="default"/>
+        </w:rPr>
+        <w:t xml:space="preserve">            "id": "645ddade8ecbab481ccfbdb0",</w:t>
+      </w:r>
+    </w:p>
+    <w:p>
+      <w:pPr>
+        <w:ind w:left="720" w:leftChars="0" w:firstLine="720"/>
+        <w:rPr>
+          <w:rFonts w:hint="default"/>
+        </w:rPr>
+      </w:pPr>
+      <w:r>
+        <w:rPr>
+          <w:rFonts w:hint="default"/>
+        </w:rPr>
+        <w:t xml:space="preserve">            "name": "Evento Aburrido",</w:t>
+      </w:r>
+    </w:p>
+    <w:p>
+      <w:pPr>
+        <w:ind w:left="720" w:leftChars="0" w:firstLine="720"/>
+        <w:rPr>
+          <w:rFonts w:hint="default"/>
+        </w:rPr>
+      </w:pPr>
+      <w:r>
+        <w:rPr>
+          <w:rFonts w:hint="default"/>
+        </w:rPr>
+        <w:t xml:space="preserve">            "description": "Un evento que no es divertido",</w:t>
+      </w:r>
+    </w:p>
+    <w:p>
+      <w:pPr>
+        <w:ind w:left="720" w:leftChars="0" w:firstLine="720"/>
+        <w:rPr>
+          <w:rFonts w:hint="default"/>
+        </w:rPr>
+      </w:pPr>
+      <w:r>
+        <w:rPr>
+          <w:rFonts w:hint="default"/>
+        </w:rPr>
+        <w:t xml:space="preserve">            "status": null,</w:t>
+      </w:r>
+    </w:p>
+    <w:p>
+      <w:pPr>
+        <w:ind w:left="720" w:leftChars="0" w:firstLine="720"/>
+        <w:rPr>
+          <w:rFonts w:hint="default"/>
+        </w:rPr>
+      </w:pPr>
+      <w:r>
+        <w:rPr>
+          <w:rFonts w:hint="default"/>
+        </w:rPr>
+        <w:t xml:space="preserve">            "totalParticipants": 1</w:t>
+      </w:r>
+    </w:p>
+    <w:p>
+      <w:pPr>
+        <w:ind w:left="720" w:leftChars="0" w:firstLine="720"/>
+        <w:rPr>
+          <w:rFonts w:hint="default"/>
+        </w:rPr>
+      </w:pPr>
+      <w:r>
+        <w:rPr>
+          <w:rFonts w:hint="default"/>
+        </w:rPr>
+        <w:t xml:space="preserve">        }</w:t>
+      </w:r>
+    </w:p>
+    <w:p>
+      <w:pPr>
+        <w:ind w:left="720" w:leftChars="0" w:firstLine="720"/>
+        <w:rPr>
+          <w:rFonts w:hint="default"/>
+        </w:rPr>
+      </w:pPr>
+      <w:r>
+        <w:rPr>
+          <w:rFonts w:hint="default"/>
+        </w:rPr>
+        <w:t xml:space="preserve">    ]</w:t>
+      </w:r>
+    </w:p>
+    <w:p>
+      <w:pPr>
+        <w:ind w:firstLine="720"/>
+      </w:pPr>
+      <w:r>
+        <w:rPr>
+          <w:rFonts w:hint="default"/>
+        </w:rPr>
+        <w:t>}</w:t>
+      </w:r>
+    </w:p>
+    <w:p>
+      <w:pPr>
+        <w:ind w:firstLine="720"/>
+      </w:pPr>
+      <w:r>
+        <w:t>404 body: {</w:t>
+      </w:r>
+    </w:p>
+    <w:p>
+      <w:pPr>
+        <w:ind w:firstLine="720"/>
+      </w:pPr>
+      <w:r>
+        <w:tab/>
+      </w:r>
+      <w:r>
+        <w:t>msg: ‘Usuario no encontrado’</w:t>
+      </w:r>
+    </w:p>
+    <w:p>
+      <w:pPr>
+        <w:ind w:firstLine="720"/>
+      </w:pPr>
+      <w:r>
+        <w:t>}</w:t>
+      </w:r>
+    </w:p>
+    <w:p>
+      <w:pPr>
+        <w:ind w:firstLine="720"/>
+      </w:pPr>
+    </w:p>
+    <w:p>
+      <w:pPr>
+        <w:ind w:firstLine="720"/>
+      </w:pPr>
+      <w:r>
+        <w:br w:type="page"/>
+      </w:r>
+    </w:p>
+    <w:p>
+      <w:pPr>
+        <w:rPr>
+          <w:shd w:val="clear" w:color="auto" w:fill="F9CB9C"/>
+        </w:rPr>
+      </w:pPr>
+      <w:r>
+        <w:rPr>
+          <w:shd w:val="clear" w:color="auto" w:fill="F9CB9C"/>
+        </w:rPr>
+        <w:t>PUT /v</w:t>
+      </w:r>
+      <w:r>
+        <w:rPr>
+          <w:rFonts w:hint="default"/>
+          <w:shd w:val="clear" w:color="auto" w:fill="F9CB9C"/>
+          <w:lang w:val="en-US"/>
+        </w:rPr>
+        <w:t>2</w:t>
+      </w:r>
+      <w:r>
+        <w:rPr>
+          <w:shd w:val="clear" w:color="auto" w:fill="F9CB9C"/>
+        </w:rPr>
+        <w:t>/events/:id</w:t>
+      </w:r>
+    </w:p>
+    <w:p>
+      <w:pPr>
+        <w:rPr>
+          <w:i/>
+        </w:rPr>
+      </w:pPr>
+      <w:r>
+        <w:tab/>
+      </w:r>
+      <w:r>
+        <w:rPr>
+          <w:i/>
+        </w:rPr>
+        <w:t>Utilizado para cambiar el status de un evento</w:t>
+      </w:r>
+    </w:p>
+    <w:p>
+      <w:r>
+        <w:t>request:</w:t>
+      </w:r>
+    </w:p>
+    <w:p>
+      <w:r>
+        <w:tab/>
+      </w:r>
+      <w:r>
+        <w:t>header: {</w:t>
+      </w:r>
+    </w:p>
+    <w:p>
+      <w:r>
+        <w:tab/>
+      </w:r>
+      <w:r>
+        <w:tab/>
+      </w:r>
+      <w:r>
+        <w:t>token</w:t>
+      </w:r>
+    </w:p>
+    <w:p>
+      <w:pPr>
+        <w:ind w:firstLine="720"/>
+      </w:pPr>
+      <w:r>
+        <w:t>}</w:t>
+      </w:r>
+    </w:p>
+    <w:p>
+      <w:pPr>
+        <w:ind w:firstLine="720"/>
+      </w:pPr>
+      <w:r>
+        <w:t>body: {</w:t>
+      </w:r>
+    </w:p>
+    <w:p>
+      <w:pPr>
+        <w:ind w:firstLine="720"/>
+      </w:pPr>
+      <w:r>
+        <w:tab/>
+      </w:r>
+      <w:r>
+        <w:t>status</w:t>
+      </w:r>
+    </w:p>
+    <w:p>
+      <w:pPr>
+        <w:ind w:left="720"/>
+      </w:pPr>
+      <w:r>
+        <w:t>}</w:t>
+      </w:r>
+    </w:p>
+    <w:p>
+      <w:r>
+        <w:t>response:</w:t>
+      </w:r>
+    </w:p>
+    <w:p>
+      <w:r>
+        <w:tab/>
+      </w:r>
+      <w:r>
         <w:t>200 body: {</w:t>
       </w:r>
     </w:p>
     <w:p>
-      <w:r>
-        <w:tab/>
-      </w:r>
-      <w:r>
-        <w:tab/>
-        <w:t>events: [{</w:t>
-      </w:r>
-    </w:p>
-    <w:p>
-      <w:pPr>
-        <w:ind w:left="720" w:firstLine="720"/>
-      </w:pPr>
-      <w:r>
-        <w:tab/>
-        <w:t>id</w:t>
-      </w:r>
-    </w:p>
-    <w:p>
-      <w:pPr>
-        <w:ind w:left="720" w:firstLine="720"/>
-      </w:pPr>
-      <w:r>
-        <w:tab/>
-        <w:t>name</w:t>
-      </w:r>
-    </w:p>
-    <w:p>
-      <w:pPr>
-        <w:ind w:left="720" w:firstLine="720"/>
-      </w:pPr>
-      <w:r>
-        <w:tab/>
-        <w:t>description</w:t>
-      </w:r>
-    </w:p>
-    <w:p>
-      <w:pPr>
-        <w:ind w:left="720" w:firstLine="720"/>
-      </w:pPr>
-      <w:r>
-        <w:tab/>
-        <w:t>status</w:t>
-      </w:r>
-    </w:p>
-    <w:p>
-      <w:pPr>
-        <w:ind w:left="720" w:firstLine="720"/>
-      </w:pPr>
-      <w:r>
-        <w:tab/>
-        <w:t>totalParticipants</w:t>
-      </w:r>
-    </w:p>
-    <w:p>
-      <w:pPr>
-        <w:ind w:left="720" w:firstLine="720"/>
-      </w:pPr>
-      <w:r>
-        <w:t>}]</w:t>
-      </w:r>
-    </w:p>
-    <w:p>
-      <w:pPr>
-        <w:ind w:firstLine="720"/>
-      </w:pPr>
-      <w:r>
-        <w:t>}</w:t>
-      </w:r>
-    </w:p>
-    <w:p>
-      <w:pPr>
-        <w:ind w:firstLine="720"/>
-      </w:pPr>
-      <w:r>
-        <w:t>404 body: {</w:t>
-      </w:r>
-    </w:p>
-    <w:p>
-      <w:pPr>
-        <w:ind w:firstLine="720"/>
-      </w:pPr>
-      <w:r>
-        <w:tab/>
-        <w:t>msg: ‘Usuario no encontrado’</w:t>
-      </w:r>
-    </w:p>
-    <w:p>
-      <w:pPr>
-        <w:ind w:firstLine="720"/>
-      </w:pPr>
-      <w:r>
-        <w:t>}</w:t>
-      </w:r>
-    </w:p>
-    <w:p>
-      <w:pPr>
-        <w:ind w:firstLine="720"/>
-      </w:pPr>
-    </w:p>
-    <w:p>
-      <w:pPr>
-        <w:ind w:firstLine="720"/>
-      </w:pPr>
-      <w:r>
-        <w:br w:type="page"/>
-      </w:r>
-    </w:p>
-    <w:p>
-      <w:pPr>
-        <w:rPr>
-          <w:shd w:val="clear" w:color="auto" w:fill="F9CB9C"/>
-        </w:rPr>
-      </w:pPr>
-      <w:r>
-        <w:rPr>
-          <w:shd w:val="clear" w:color="auto" w:fill="F9CB9C"/>
-        </w:rPr>
-        <w:lastRenderedPageBreak/>
-        <w:t>PUT /v1/events/:id</w:t>
-      </w:r>
-    </w:p>
-    <w:p>
-      <w:pPr>
-        <w:rPr>
-          <w:i/>
-        </w:rPr>
-      </w:pPr>
-      <w:r>
-        <w:tab/>
-      </w:r>
-      <w:r>
-        <w:rPr>
-          <w:i/>
-        </w:rPr>
-        <w:t>Utilizado para cambiar el status de un evento</w:t>
-      </w:r>
-    </w:p>
-    <w:p>
-      <w:r>
-        <w:t>request:</w:t>
-      </w:r>
-    </w:p>
-    <w:p>
-      <w:r>
-        <w:tab/>
-        <w:t>header: {</w:t>
-      </w:r>
-    </w:p>
-    <w:p>
-      <w:r>
-        <w:tab/>
-      </w:r>
-      <w:r>
-        <w:tab/>
-        <w:t>token</w:t>
-      </w:r>
-    </w:p>
-    <w:p>
-      <w:pPr>
-        <w:ind w:firstLine="720"/>
-      </w:pPr>
-      <w:r>
-        <w:t>}</w:t>
-      </w:r>
-    </w:p>
-    <w:p>
-      <w:pPr>
-        <w:ind w:firstLine="720"/>
-      </w:pPr>
-      <w:r>
-        <w:t>body: {</w:t>
-      </w:r>
-    </w:p>
-    <w:p>
-      <w:pPr>
-        <w:ind w:firstLine="720"/>
-      </w:pPr>
-      <w:r>
-        <w:tab/>
-        <w:t>status</w:t>
-      </w:r>
-    </w:p>
-    <w:p>
-      <w:pPr>
-        <w:ind w:left="720"/>
-      </w:pPr>
-      <w:r>
-        <w:t>}</w:t>
-      </w:r>
-    </w:p>
-    <w:p>
-      <w:r>
-        <w:t>response:</w:t>
-      </w:r>
-    </w:p>
-    <w:p>
-      <w:r>
-        <w:tab/>
-        <w:t>200 body: {</w:t>
-      </w:r>
-    </w:p>
-    <w:p>
-      <w:pPr>
-        <w:ind w:firstLine="720"/>
-      </w:pPr>
-      <w:r>
-        <w:tab/>
+      <w:pPr>
+        <w:ind w:firstLine="720"/>
+      </w:pPr>
+      <w:r>
+        <w:tab/>
+      </w:r>
+      <w:r>
         <w:t>msg: ‘Evento actualizado’</w:t>
       </w:r>
     </w:p>
@@ -1597,6 +2137,8 @@
       </w:pPr>
       <w:r>
         <w:tab/>
+      </w:r>
+      <w:r>
         <w:t>msg: ‘Evento no encontrado.’</w:t>
       </w:r>
     </w:p>
@@ -1622,6 +2164,8 @@
       </w:pPr>
       <w:r>
         <w:tab/>
+      </w:r>
+      <w:r>
         <w:t>msg: ‘No posee autorización para editar este evento.’</w:t>
       </w:r>
     </w:p>
@@ -1664,7 +2208,23 @@
         <w:rPr>
           <w:shd w:val="clear" w:color="auto" w:fill="F9CB9C"/>
         </w:rPr>
-        <w:t>GET /v1/monitoring</w:t>
+        <w:t>GET /v</w:t>
+      </w:r>
+      <w:r>
+        <w:rPr>
+          <w:rFonts w:hint="default"/>
+          <w:shd w:val="clear" w:color="auto" w:fill="F9CB9C"/>
+          <w:lang w:val="en-US"/>
+        </w:rPr>
+        <w:t>2</w:t>
+      </w:r>
+      <w:bookmarkStart w:id="0" w:name="_GoBack"/>
+      <w:bookmarkEnd w:id="0"/>
+      <w:r>
+        <w:rPr>
+          <w:shd w:val="clear" w:color="auto" w:fill="F9CB9C"/>
+        </w:rPr>
+        <w:t>/monitoring</w:t>
       </w:r>
     </w:p>
     <w:p>
@@ -1699,6 +2259,8 @@
     <w:p>
       <w:r>
         <w:tab/>
+      </w:r>
+      <w:r>
         <w:t>header: {</w:t>
       </w:r>
     </w:p>
@@ -1708,6 +2270,8 @@
       </w:r>
       <w:r>
         <w:tab/>
+      </w:r>
+      <w:r>
         <w:t>token</w:t>
       </w:r>
     </w:p>
@@ -1727,6 +2291,8 @@
     <w:p>
       <w:r>
         <w:tab/>
+      </w:r>
+      <w:r>
         <w:t>200 body: {</w:t>
       </w:r>
     </w:p>
@@ -1736,6 +2302,8 @@
       </w:r>
       <w:r>
         <w:tab/>
+      </w:r>
+      <w:r>
         <w:t>totalVotes</w:t>
       </w:r>
     </w:p>
@@ -1745,6 +2313,8 @@
       </w:r>
       <w:r>
         <w:tab/>
+      </w:r>
+      <w:r>
         <w:t>totalEvents</w:t>
       </w:r>
     </w:p>
@@ -1760,417 +2330,342 @@
       <w:pgSz w:w="11909" w:h="16834"/>
       <w:pgMar w:top="1440" w:right="1440" w:bottom="1440" w:left="1440" w:header="720" w:footer="720" w:gutter="0"/>
       <w:pgNumType w:start="1"/>
-      <w:cols w:space="720"/>
+      <w:cols w:space="720" w:num="1"/>
     </w:sectPr>
   </w:body>
 </w:document>
 </file>
 
+<file path=word/endnotes.xml><?xml version="1.0" encoding="utf-8"?>
+<w:endnotes xmlns:wpc="http://schemas.microsoft.com/office/word/2010/wordprocessingCanvas" xmlns:mc="http://schemas.openxmlformats.org/markup-compatibility/2006" xmlns:o="urn:schemas-microsoft-com:office:office" xmlns:r="http://schemas.openxmlformats.org/officeDocument/2006/relationships" xmlns:m="http://schemas.openxmlformats.org/officeDocument/2006/math" xmlns:v="urn:schemas-microsoft-com:vml" xmlns:wp14="http://schemas.microsoft.com/office/word/2010/wordprocessingDrawing" xmlns:wp="http://schemas.openxmlformats.org/drawingml/2006/wordprocessingDrawing" xmlns:w="http://schemas.openxmlformats.org/wordprocessingml/2006/main" xmlns:w14="http://schemas.microsoft.com/office/word/2010/wordml" xmlns:w15="http://schemas.microsoft.com/office/word/2012/wordml" xmlns:w10="urn:schemas-microsoft-com:office:word" xmlns:wpg="http://schemas.microsoft.com/office/word/2010/wordprocessingGroup" xmlns:wpi="http://schemas.microsoft.com/office/word/2010/wordprocessingInk" xmlns:wne="http://schemas.microsoft.com/office/word/2006/wordml" xmlns:wps="http://schemas.microsoft.com/office/word/2010/wordprocessingShape" xmlns:wpsCustomData="http://www.wps.cn/officeDocument/2013/wpsCustomData" mc:Ignorable="w14 w15 wp14">
+  <w:endnote w:type="separator" w:id="0">
+    <w:p>
+      <w:pPr>
+        <w:spacing w:line="240" w:lineRule="auto"/>
+      </w:pPr>
+      <w:r>
+        <w:separator/>
+      </w:r>
+    </w:p>
+  </w:endnote>
+  <w:endnote w:type="continuationSeparator" w:id="1">
+    <w:p>
+      <w:pPr>
+        <w:spacing w:line="240" w:lineRule="auto"/>
+      </w:pPr>
+      <w:r>
+        <w:continuationSeparator/>
+      </w:r>
+    </w:p>
+  </w:endnote>
+</w:endnotes>
+</file>
+
+<file path=word/footnotes.xml><?xml version="1.0" encoding="utf-8"?>
+<w:footnotes xmlns:wpc="http://schemas.microsoft.com/office/word/2010/wordprocessingCanvas" xmlns:mc="http://schemas.openxmlformats.org/markup-compatibility/2006" xmlns:o="urn:schemas-microsoft-com:office:office" xmlns:r="http://schemas.openxmlformats.org/officeDocument/2006/relationships" xmlns:m="http://schemas.openxmlformats.org/officeDocument/2006/math" xmlns:v="urn:schemas-microsoft-com:vml" xmlns:wp14="http://schemas.microsoft.com/office/word/2010/wordprocessingDrawing" xmlns:wp="http://schemas.openxmlformats.org/drawingml/2006/wordprocessingDrawing" xmlns:w="http://schemas.openxmlformats.org/wordprocessingml/2006/main" xmlns:w14="http://schemas.microsoft.com/office/word/2010/wordml" xmlns:w15="http://schemas.microsoft.com/office/word/2012/wordml" xmlns:w10="urn:schemas-microsoft-com:office:word" xmlns:wpg="http://schemas.microsoft.com/office/word/2010/wordprocessingGroup" xmlns:wpi="http://schemas.microsoft.com/office/word/2010/wordprocessingInk" xmlns:wne="http://schemas.microsoft.com/office/word/2006/wordml" xmlns:wps="http://schemas.microsoft.com/office/word/2010/wordprocessingShape" xmlns:wpsCustomData="http://www.wps.cn/officeDocument/2013/wpsCustomData" mc:Ignorable="w14 w15 wp14">
+  <w:footnote w:type="separator" w:id="0">
+    <w:p>
+      <w:pPr>
+        <w:spacing w:line="276" w:lineRule="auto"/>
+      </w:pPr>
+      <w:r>
+        <w:separator/>
+      </w:r>
+    </w:p>
+  </w:footnote>
+  <w:footnote w:type="continuationSeparator" w:id="1">
+    <w:p>
+      <w:pPr>
+        <w:spacing w:line="276" w:lineRule="auto"/>
+      </w:pPr>
+      <w:r>
+        <w:continuationSeparator/>
+      </w:r>
+    </w:p>
+  </w:footnote>
+</w:footnotes>
+</file>
+
 <file path=word/styles.xml><?xml version="1.0" encoding="utf-8"?>
-<w:styles xmlns:mc="http://schemas.openxmlformats.org/markup-compatibility/2006" xmlns:r="http://schemas.openxmlformats.org/officeDocument/2006/relationships" xmlns:w="http://schemas.openxmlformats.org/wordprocessingml/2006/main" xmlns:w14="http://schemas.microsoft.com/office/word/2010/wordml" xmlns:w15="http://schemas.microsoft.com/office/word/2012/wordml" xmlns:w16cex="http://schemas.microsoft.com/office/word/2018/wordml/cex" xmlns:w16cid="http://schemas.microsoft.com/office/word/2016/wordml/cid" xmlns:w16="http://schemas.microsoft.com/office/word/2018/wordml" xmlns:w16sdtdh="http://schemas.microsoft.com/office/word/2020/wordml/sdtdatahash" xmlns:w16se="http://schemas.microsoft.com/office/word/2015/wordml/symex" mc:Ignorable="w14 w15 w16se w16cid w16 w16cex w16sdtdh">
+<w:styles xmlns:mc="http://schemas.openxmlformats.org/markup-compatibility/2006" xmlns:o="urn:schemas-microsoft-com:office:office" xmlns:r="http://schemas.openxmlformats.org/officeDocument/2006/relationships" xmlns:m="http://schemas.openxmlformats.org/officeDocument/2006/math" xmlns:v="urn:schemas-microsoft-com:vml" xmlns:w="http://schemas.openxmlformats.org/wordprocessingml/2006/main" xmlns:w14="http://schemas.microsoft.com/office/word/2010/wordml" xmlns:w10="urn:schemas-microsoft-com:office:word" xmlns:sl="http://schemas.openxmlformats.org/schemaLibrary/2006/main" xmlns:wpsCustomData="http://www.wps.cn/officeDocument/2013/wpsCustomData" mc:Ignorable="w14">
   <w:docDefaults>
     <w:rPrDefault>
       <w:rPr>
-        <w:rFonts w:ascii="Arial" w:eastAsia="Arial" w:hAnsi="Arial" w:cs="Arial"/>
-        <w:sz w:val="22"/>
-        <w:szCs w:val="22"/>
-        <w:lang w:val="es-419" w:eastAsia="es-AR" w:bidi="ar-SA"/>
+        <w:rFonts w:ascii="Times New Roman" w:hAnsi="Times New Roman" w:eastAsia="SimSun" w:cs="Times New Roman"/>
       </w:rPr>
     </w:rPrDefault>
-    <w:pPrDefault>
-      <w:pPr>
-        <w:spacing w:line="276" w:lineRule="auto"/>
-      </w:pPr>
-    </w:pPrDefault>
+    <w:pPrDefault/>
   </w:docDefaults>
-  <w:latentStyles w:defLockedState="0" w:defUIPriority="99" w:defSemiHidden="0" w:defUnhideWhenUsed="0" w:defQFormat="0" w:count="376">
-    <w:lsdException w:name="Normal" w:uiPriority="0" w:qFormat="1"/>
-    <w:lsdException w:name="heading 1" w:uiPriority="9" w:qFormat="1"/>
-    <w:lsdException w:name="heading 2" w:semiHidden="1" w:uiPriority="9" w:unhideWhenUsed="1" w:qFormat="1"/>
-    <w:lsdException w:name="heading 3" w:semiHidden="1" w:uiPriority="9" w:unhideWhenUsed="1" w:qFormat="1"/>
-    <w:lsdException w:name="heading 4" w:semiHidden="1" w:uiPriority="9" w:unhideWhenUsed="1" w:qFormat="1"/>
-    <w:lsdException w:name="heading 5" w:semiHidden="1" w:uiPriority="9" w:unhideWhenUsed="1" w:qFormat="1"/>
-    <w:lsdException w:name="heading 6" w:semiHidden="1" w:uiPriority="9" w:unhideWhenUsed="1" w:qFormat="1"/>
-    <w:lsdException w:name="heading 7" w:semiHidden="1" w:uiPriority="9" w:unhideWhenUsed="1" w:qFormat="1"/>
-    <w:lsdException w:name="heading 8" w:semiHidden="1" w:uiPriority="9" w:unhideWhenUsed="1" w:qFormat="1"/>
-    <w:lsdException w:name="heading 9" w:semiHidden="1" w:uiPriority="9" w:unhideWhenUsed="1" w:qFormat="1"/>
-    <w:lsdException w:name="index 1" w:semiHidden="1" w:unhideWhenUsed="1"/>
-    <w:lsdException w:name="index 2" w:semiHidden="1" w:unhideWhenUsed="1"/>
-    <w:lsdException w:name="index 3" w:semiHidden="1" w:unhideWhenUsed="1"/>
-    <w:lsdException w:name="index 4" w:semiHidden="1" w:unhideWhenUsed="1"/>
-    <w:lsdException w:name="index 5" w:semiHidden="1" w:unhideWhenUsed="1"/>
-    <w:lsdException w:name="index 6" w:semiHidden="1" w:unhideWhenUsed="1"/>
-    <w:lsdException w:name="index 7" w:semiHidden="1" w:unhideWhenUsed="1"/>
-    <w:lsdException w:name="index 8" w:semiHidden="1" w:unhideWhenUsed="1"/>
-    <w:lsdException w:name="index 9" w:semiHidden="1" w:unhideWhenUsed="1"/>
-    <w:lsdException w:name="toc 1" w:semiHidden="1" w:uiPriority="39" w:unhideWhenUsed="1"/>
-    <w:lsdException w:name="toc 2" w:semiHidden="1" w:uiPriority="39" w:unhideWhenUsed="1"/>
-    <w:lsdException w:name="toc 3" w:semiHidden="1" w:uiPriority="39" w:unhideWhenUsed="1"/>
-    <w:lsdException w:name="toc 4" w:semiHidden="1" w:uiPriority="39" w:unhideWhenUsed="1"/>
-    <w:lsdException w:name="toc 5" w:semiHidden="1" w:uiPriority="39" w:unhideWhenUsed="1"/>
-    <w:lsdException w:name="toc 6" w:semiHidden="1" w:uiPriority="39" w:unhideWhenUsed="1"/>
-    <w:lsdException w:name="toc 7" w:semiHidden="1" w:uiPriority="39" w:unhideWhenUsed="1"/>
-    <w:lsdException w:name="toc 8" w:semiHidden="1" w:uiPriority="39" w:unhideWhenUsed="1"/>
-    <w:lsdException w:name="toc 9" w:semiHidden="1" w:uiPriority="39" w:unhideWhenUsed="1"/>
-    <w:lsdException w:name="Normal Indent" w:semiHidden="1" w:unhideWhenUsed="1"/>
-    <w:lsdException w:name="footnote text" w:semiHidden="1" w:unhideWhenUsed="1"/>
-    <w:lsdException w:name="annotation text" w:semiHidden="1" w:unhideWhenUsed="1"/>
-    <w:lsdException w:name="header" w:semiHidden="1" w:unhideWhenUsed="1"/>
-    <w:lsdException w:name="footer" w:semiHidden="1" w:unhideWhenUsed="1"/>
-    <w:lsdException w:name="index heading" w:semiHidden="1" w:unhideWhenUsed="1"/>
-    <w:lsdException w:name="caption" w:semiHidden="1" w:uiPriority="35" w:unhideWhenUsed="1" w:qFormat="1"/>
-    <w:lsdException w:name="table of figures" w:semiHidden="1" w:unhideWhenUsed="1"/>
-    <w:lsdException w:name="envelope address" w:semiHidden="1" w:unhideWhenUsed="1"/>
-    <w:lsdException w:name="envelope return" w:semiHidden="1" w:unhideWhenUsed="1"/>
-    <w:lsdException w:name="footnote reference" w:semiHidden="1" w:unhideWhenUsed="1"/>
-    <w:lsdException w:name="annotation reference" w:semiHidden="1" w:unhideWhenUsed="1"/>
-    <w:lsdException w:name="line number" w:semiHidden="1" w:unhideWhenUsed="1"/>
-    <w:lsdException w:name="page number" w:semiHidden="1" w:unhideWhenUsed="1"/>
-    <w:lsdException w:name="endnote reference" w:semiHidden="1" w:unhideWhenUsed="1"/>
-    <w:lsdException w:name="endnote text" w:semiHidden="1" w:unhideWhenUsed="1"/>
-    <w:lsdException w:name="table of authorities" w:semiHidden="1" w:unhideWhenUsed="1"/>
-    <w:lsdException w:name="macro" w:semiHidden="1" w:unhideWhenUsed="1"/>
-    <w:lsdException w:name="toa heading" w:semiHidden="1" w:unhideWhenUsed="1"/>
-    <w:lsdException w:name="List" w:semiHidden="1" w:unhideWhenUsed="1"/>
-    <w:lsdException w:name="List Bullet" w:semiHidden="1" w:unhideWhenUsed="1"/>
-    <w:lsdException w:name="List Number" w:semiHidden="1" w:unhideWhenUsed="1"/>
-    <w:lsdException w:name="List 2" w:semiHidden="1" w:unhideWhenUsed="1"/>
-    <w:lsdException w:name="List 3" w:semiHidden="1" w:unhideWhenUsed="1"/>
-    <w:lsdException w:name="List 4" w:semiHidden="1" w:unhideWhenUsed="1"/>
-    <w:lsdException w:name="List 5" w:semiHidden="1" w:unhideWhenUsed="1"/>
-    <w:lsdException w:name="List Bullet 2" w:semiHidden="1" w:unhideWhenUsed="1"/>
-    <w:lsdException w:name="List Bullet 3" w:semiHidden="1" w:unhideWhenUsed="1"/>
-    <w:lsdException w:name="List Bullet 4" w:semiHidden="1" w:unhideWhenUsed="1"/>
-    <w:lsdException w:name="List Bullet 5" w:semiHidden="1" w:unhideWhenUsed="1"/>
-    <w:lsdException w:name="List Number 2" w:semiHidden="1" w:unhideWhenUsed="1"/>
-    <w:lsdException w:name="List Number 3" w:semiHidden="1" w:unhideWhenUsed="1"/>
-    <w:lsdException w:name="List Number 4" w:semiHidden="1" w:unhideWhenUsed="1"/>
-    <w:lsdException w:name="List Number 5" w:semiHidden="1" w:unhideWhenUsed="1"/>
-    <w:lsdException w:name="Title" w:uiPriority="10" w:qFormat="1"/>
-    <w:lsdException w:name="Closing" w:semiHidden="1" w:unhideWhenUsed="1"/>
-    <w:lsdException w:name="Signature" w:semiHidden="1" w:unhideWhenUsed="1"/>
-    <w:lsdException w:name="Default Paragraph Font" w:semiHidden="1" w:uiPriority="1" w:unhideWhenUsed="1"/>
-    <w:lsdException w:name="Body Text" w:semiHidden="1" w:unhideWhenUsed="1"/>
-    <w:lsdException w:name="Body Text Indent" w:semiHidden="1" w:unhideWhenUsed="1"/>
-    <w:lsdException w:name="List Continue" w:semiHidden="1" w:unhideWhenUsed="1"/>
-    <w:lsdException w:name="List Continue 2" w:semiHidden="1" w:unhideWhenUsed="1"/>
-    <w:lsdException w:name="List Continue 3" w:semiHidden="1" w:unhideWhenUsed="1"/>
-    <w:lsdException w:name="List Continue 4" w:semiHidden="1" w:unhideWhenUsed="1"/>
-    <w:lsdException w:name="List Continue 5" w:semiHidden="1" w:unhideWhenUsed="1"/>
-    <w:lsdException w:name="Message Header" w:semiHidden="1" w:unhideWhenUsed="1"/>
-    <w:lsdException w:name="Subtitle" w:uiPriority="11" w:qFormat="1"/>
-    <w:lsdException w:name="Salutation" w:semiHidden="1" w:unhideWhenUsed="1"/>
-    <w:lsdException w:name="Date" w:semiHidden="1" w:unhideWhenUsed="1"/>
-    <w:lsdException w:name="Body Text First Indent" w:semiHidden="1" w:unhideWhenUsed="1"/>
-    <w:lsdException w:name="Body Text First Indent 2" w:semiHidden="1" w:unhideWhenUsed="1"/>
-    <w:lsdException w:name="Note Heading" w:semiHidden="1" w:unhideWhenUsed="1"/>
-    <w:lsdException w:name="Body Text 2" w:semiHidden="1" w:unhideWhenUsed="1"/>
-    <w:lsdException w:name="Body Text 3" w:semiHidden="1" w:unhideWhenUsed="1"/>
-    <w:lsdException w:name="Body Text Indent 2" w:semiHidden="1" w:unhideWhenUsed="1"/>
-    <w:lsdException w:name="Body Text Indent 3" w:semiHidden="1" w:unhideWhenUsed="1"/>
-    <w:lsdException w:name="Block Text" w:semiHidden="1" w:unhideWhenUsed="1"/>
-    <w:lsdException w:name="Hyperlink" w:semiHidden="1" w:unhideWhenUsed="1"/>
-    <w:lsdException w:name="FollowedHyperlink" w:semiHidden="1" w:unhideWhenUsed="1"/>
-    <w:lsdException w:name="Strong" w:uiPriority="22" w:qFormat="1"/>
-    <w:lsdException w:name="Emphasis" w:uiPriority="20" w:qFormat="1"/>
-    <w:lsdException w:name="Document Map" w:semiHidden="1" w:unhideWhenUsed="1"/>
-    <w:lsdException w:name="Plain Text" w:semiHidden="1" w:unhideWhenUsed="1"/>
-    <w:lsdException w:name="E-mail Signature" w:semiHidden="1" w:unhideWhenUsed="1"/>
-    <w:lsdException w:name="HTML Top of Form" w:semiHidden="1" w:unhideWhenUsed="1"/>
-    <w:lsdException w:name="HTML Bottom of Form" w:semiHidden="1" w:unhideWhenUsed="1"/>
-    <w:lsdException w:name="Normal (Web)" w:semiHidden="1" w:unhideWhenUsed="1"/>
-    <w:lsdException w:name="HTML Acronym" w:semiHidden="1" w:unhideWhenUsed="1"/>
-    <w:lsdException w:name="HTML Address" w:semiHidden="1" w:unhideWhenUsed="1"/>
-    <w:lsdException w:name="HTML Cite" w:semiHidden="1" w:unhideWhenUsed="1"/>
-    <w:lsdException w:name="HTML Code" w:semiHidden="1" w:unhideWhenUsed="1"/>
-    <w:lsdException w:name="HTML Definition" w:semiHidden="1" w:unhideWhenUsed="1"/>
-    <w:lsdException w:name="HTML Keyboard" w:semiHidden="1" w:unhideWhenUsed="1"/>
-    <w:lsdException w:name="HTML Preformatted" w:semiHidden="1" w:unhideWhenUsed="1"/>
-    <w:lsdException w:name="HTML Sample" w:semiHidden="1" w:unhideWhenUsed="1"/>
-    <w:lsdException w:name="HTML Typewriter" w:semiHidden="1" w:unhideWhenUsed="1"/>
-    <w:lsdException w:name="HTML Variable" w:semiHidden="1" w:unhideWhenUsed="1"/>
-    <w:lsdException w:name="Normal Table" w:semiHidden="1" w:unhideWhenUsed="1"/>
-    <w:lsdException w:name="annotation subject" w:semiHidden="1" w:unhideWhenUsed="1"/>
-    <w:lsdException w:name="No List" w:semiHidden="1" w:unhideWhenUsed="1"/>
-    <w:lsdException w:name="Outline List 1" w:semiHidden="1" w:unhideWhenUsed="1"/>
-    <w:lsdException w:name="Outline List 2" w:semiHidden="1" w:unhideWhenUsed="1"/>
-    <w:lsdException w:name="Outline List 3" w:semiHidden="1" w:unhideWhenUsed="1"/>
-    <w:lsdException w:name="Table Simple 1" w:semiHidden="1" w:unhideWhenUsed="1"/>
-    <w:lsdException w:name="Table Simple 2" w:semiHidden="1" w:unhideWhenUsed="1"/>
-    <w:lsdException w:name="Table Simple 3" w:semiHidden="1" w:unhideWhenUsed="1"/>
-    <w:lsdException w:name="Table Classic 1" w:semiHidden="1" w:unhideWhenUsed="1"/>
-    <w:lsdException w:name="Table Classic 2" w:semiHidden="1" w:unhideWhenUsed="1"/>
-    <w:lsdException w:name="Table Classic 3" w:semiHidden="1" w:unhideWhenUsed="1"/>
-    <w:lsdException w:name="Table Classic 4" w:semiHidden="1" w:unhideWhenUsed="1"/>
-    <w:lsdException w:name="Table Colorful 1" w:semiHidden="1" w:unhideWhenUsed="1"/>
-    <w:lsdException w:name="Table Colorful 2" w:semiHidden="1" w:unhideWhenUsed="1"/>
-    <w:lsdException w:name="Table Colorful 3" w:semiHidden="1" w:unhideWhenUsed="1"/>
-    <w:lsdException w:name="Table Columns 1" w:semiHidden="1" w:unhideWhenUsed="1"/>
-    <w:lsdException w:name="Table Columns 2" w:semiHidden="1" w:unhideWhenUsed="1"/>
-    <w:lsdException w:name="Table Columns 3" w:semiHidden="1" w:unhideWhenUsed="1"/>
-    <w:lsdException w:name="Table Columns 4" w:semiHidden="1" w:unhideWhenUsed="1"/>
-    <w:lsdException w:name="Table Columns 5" w:semiHidden="1" w:unhideWhenUsed="1"/>
-    <w:lsdException w:name="Table Grid 1" w:semiHidden="1" w:unhideWhenUsed="1"/>
-    <w:lsdException w:name="Table Grid 2" w:semiHidden="1" w:unhideWhenUsed="1"/>
-    <w:lsdException w:name="Table Grid 3" w:semiHidden="1" w:unhideWhenUsed="1"/>
-    <w:lsdException w:name="Table Grid 4" w:semiHidden="1" w:unhideWhenUsed="1"/>
-    <w:lsdException w:name="Table Grid 5" w:semiHidden="1" w:unhideWhenUsed="1"/>
-    <w:lsdException w:name="Table Grid 6" w:semiHidden="1" w:unhideWhenUsed="1"/>
-    <w:lsdException w:name="Table Grid 7" w:semiHidden="1" w:unhideWhenUsed="1"/>
-    <w:lsdException w:name="Table Grid 8" w:semiHidden="1" w:unhideWhenUsed="1"/>
-    <w:lsdException w:name="Table List 1" w:semiHidden="1" w:unhideWhenUsed="1"/>
-    <w:lsdException w:name="Table List 2" w:semiHidden="1" w:unhideWhenUsed="1"/>
-    <w:lsdException w:name="Table List 3" w:semiHidden="1" w:unhideWhenUsed="1"/>
-    <w:lsdException w:name="Table List 4" w:semiHidden="1" w:unhideWhenUsed="1"/>
-    <w:lsdException w:name="Table List 5" w:semiHidden="1" w:unhideWhenUsed="1"/>
-    <w:lsdException w:name="Table List 6" w:semiHidden="1" w:unhideWhenUsed="1"/>
-    <w:lsdException w:name="Table List 7" w:semiHidden="1" w:unhideWhenUsed="1"/>
-    <w:lsdException w:name="Table List 8" w:semiHidden="1" w:unhideWhenUsed="1"/>
-    <w:lsdException w:name="Table 3D effects 1" w:semiHidden="1" w:unhideWhenUsed="1"/>
-    <w:lsdException w:name="Table 3D effects 2" w:semiHidden="1" w:unhideWhenUsed="1"/>
-    <w:lsdException w:name="Table 3D effects 3" w:semiHidden="1" w:unhideWhenUsed="1"/>
-    <w:lsdException w:name="Table Contemporary" w:semiHidden="1" w:unhideWhenUsed="1"/>
-    <w:lsdException w:name="Table Elegant" w:semiHidden="1" w:unhideWhenUsed="1"/>
-    <w:lsdException w:name="Table Professional" w:semiHidden="1" w:unhideWhenUsed="1"/>
-    <w:lsdException w:name="Table Subtle 1" w:semiHidden="1" w:unhideWhenUsed="1"/>
-    <w:lsdException w:name="Table Subtle 2" w:semiHidden="1" w:unhideWhenUsed="1"/>
-    <w:lsdException w:name="Table Web 1" w:semiHidden="1" w:unhideWhenUsed="1"/>
-    <w:lsdException w:name="Table Web 2" w:semiHidden="1" w:unhideWhenUsed="1"/>
-    <w:lsdException w:name="Table Web 3" w:semiHidden="1" w:unhideWhenUsed="1"/>
-    <w:lsdException w:name="Balloon Text" w:semiHidden="1" w:unhideWhenUsed="1"/>
-    <w:lsdException w:name="Table Grid" w:uiPriority="39"/>
-    <w:lsdException w:name="Table Theme" w:semiHidden="1" w:unhideWhenUsed="1"/>
-    <w:lsdException w:name="Placeholder Text" w:semiHidden="1"/>
-    <w:lsdException w:name="No Spacing" w:uiPriority="1" w:qFormat="1"/>
-    <w:lsdException w:name="Light Shading" w:uiPriority="60"/>
-    <w:lsdException w:name="Light List" w:uiPriority="61"/>
-    <w:lsdException w:name="Light Grid" w:uiPriority="62"/>
-    <w:lsdException w:name="Medium Shading 1" w:uiPriority="63"/>
-    <w:lsdException w:name="Medium Shading 2" w:uiPriority="64"/>
-    <w:lsdException w:name="Medium List 1" w:uiPriority="65"/>
-    <w:lsdException w:name="Medium List 2" w:uiPriority="66"/>
-    <w:lsdException w:name="Medium Grid 1" w:uiPriority="67"/>
-    <w:lsdException w:name="Medium Grid 2" w:uiPriority="68"/>
-    <w:lsdException w:name="Medium Grid 3" w:uiPriority="69"/>
-    <w:lsdException w:name="Dark List" w:uiPriority="70"/>
-    <w:lsdException w:name="Colorful Shading" w:uiPriority="71"/>
-    <w:lsdException w:name="Colorful List" w:uiPriority="72"/>
-    <w:lsdException w:name="Colorful Grid" w:uiPriority="73"/>
-    <w:lsdException w:name="Light Shading Accent 1" w:uiPriority="60"/>
-    <w:lsdException w:name="Light List Accent 1" w:uiPriority="61"/>
-    <w:lsdException w:name="Light Grid Accent 1" w:uiPriority="62"/>
-    <w:lsdException w:name="Medium Shading 1 Accent 1" w:uiPriority="63"/>
-    <w:lsdException w:name="Medium Shading 2 Accent 1" w:uiPriority="64"/>
-    <w:lsdException w:name="Medium List 1 Accent 1" w:uiPriority="65"/>
-    <w:lsdException w:name="Revision" w:semiHidden="1"/>
-    <w:lsdException w:name="List Paragraph" w:uiPriority="34" w:qFormat="1"/>
-    <w:lsdException w:name="Quote" w:uiPriority="29" w:qFormat="1"/>
-    <w:lsdException w:name="Intense Quote" w:uiPriority="30" w:qFormat="1"/>
-    <w:lsdException w:name="Medium List 2 Accent 1" w:uiPriority="66"/>
-    <w:lsdException w:name="Medium Grid 1 Accent 1" w:uiPriority="67"/>
-    <w:lsdException w:name="Medium Grid 2 Accent 1" w:uiPriority="68"/>
-    <w:lsdException w:name="Medium Grid 3 Accent 1" w:uiPriority="69"/>
-    <w:lsdException w:name="Dark List Accent 1" w:uiPriority="70"/>
-    <w:lsdException w:name="Colorful Shading Accent 1" w:uiPriority="71"/>
-    <w:lsdException w:name="Colorful List Accent 1" w:uiPriority="72"/>
-    <w:lsdException w:name="Colorful Grid Accent 1" w:uiPriority="73"/>
-    <w:lsdException w:name="Light Shading Accent 2" w:uiPriority="60"/>
-    <w:lsdException w:name="Light List Accent 2" w:uiPriority="61"/>
-    <w:lsdException w:name="Light Grid Accent 2" w:uiPriority="62"/>
-    <w:lsdException w:name="Medium Shading 1 Accent 2" w:uiPriority="63"/>
-    <w:lsdException w:name="Medium Shading 2 Accent 2" w:uiPriority="64"/>
-    <w:lsdException w:name="Medium List 1 Accent 2" w:uiPriority="65"/>
-    <w:lsdException w:name="Medium List 2 Accent 2" w:uiPriority="66"/>
-    <w:lsdException w:name="Medium Grid 1 Accent 2" w:uiPriority="67"/>
-    <w:lsdException w:name="Medium Grid 2 Accent 2" w:uiPriority="68"/>
-    <w:lsdException w:name="Medium Grid 3 Accent 2" w:uiPriority="69"/>
-    <w:lsdException w:name="Dark List Accent 2" w:uiPriority="70"/>
-    <w:lsdException w:name="Colorful Shading Accent 2" w:uiPriority="71"/>
-    <w:lsdException w:name="Colorful List Accent 2" w:uiPriority="72"/>
-    <w:lsdException w:name="Colorful Grid Accent 2" w:uiPriority="73"/>
-    <w:lsdException w:name="Light Shading Accent 3" w:uiPriority="60"/>
-    <w:lsdException w:name="Light List Accent 3" w:uiPriority="61"/>
-    <w:lsdException w:name="Light Grid Accent 3" w:uiPriority="62"/>
-    <w:lsdException w:name="Medium Shading 1 Accent 3" w:uiPriority="63"/>
-    <w:lsdException w:name="Medium Shading 2 Accent 3" w:uiPriority="64"/>
-    <w:lsdException w:name="Medium List 1 Accent 3" w:uiPriority="65"/>
-    <w:lsdException w:name="Medium List 2 Accent 3" w:uiPriority="66"/>
-    <w:lsdException w:name="Medium Grid 1 Accent 3" w:uiPriority="67"/>
-    <w:lsdException w:name="Medium Grid 2 Accent 3" w:uiPriority="68"/>
-    <w:lsdException w:name="Medium Grid 3 Accent 3" w:uiPriority="69"/>
-    <w:lsdException w:name="Dark List Accent 3" w:uiPriority="70"/>
-    <w:lsdException w:name="Colorful Shading Accent 3" w:uiPriority="71"/>
-    <w:lsdException w:name="Colorful List Accent 3" w:uiPriority="72"/>
-    <w:lsdException w:name="Colorful Grid Accent 3" w:uiPriority="73"/>
-    <w:lsdException w:name="Light Shading Accent 4" w:uiPriority="60"/>
-    <w:lsdException w:name="Light List Accent 4" w:uiPriority="61"/>
-    <w:lsdException w:name="Light Grid Accent 4" w:uiPriority="62"/>
-    <w:lsdException w:name="Medium Shading 1 Accent 4" w:uiPriority="63"/>
-    <w:lsdException w:name="Medium Shading 2 Accent 4" w:uiPriority="64"/>
-    <w:lsdException w:name="Medium List 1 Accent 4" w:uiPriority="65"/>
-    <w:lsdException w:name="Medium List 2 Accent 4" w:uiPriority="66"/>
-    <w:lsdException w:name="Medium Grid 1 Accent 4" w:uiPriority="67"/>
-    <w:lsdException w:name="Medium Grid 2 Accent 4" w:uiPriority="68"/>
-    <w:lsdException w:name="Medium Grid 3 Accent 4" w:uiPriority="69"/>
-    <w:lsdException w:name="Dark List Accent 4" w:uiPriority="70"/>
-    <w:lsdException w:name="Colorful Shading Accent 4" w:uiPriority="71"/>
-    <w:lsdException w:name="Colorful List Accent 4" w:uiPriority="72"/>
-    <w:lsdException w:name="Colorful Grid Accent 4" w:uiPriority="73"/>
-    <w:lsdException w:name="Light Shading Accent 5" w:uiPriority="60"/>
-    <w:lsdException w:name="Light List Accent 5" w:uiPriority="61"/>
-    <w:lsdException w:name="Light Grid Accent 5" w:uiPriority="62"/>
-    <w:lsdException w:name="Medium Shading 1 Accent 5" w:uiPriority="63"/>
-    <w:lsdException w:name="Medium Shading 2 Accent 5" w:uiPriority="64"/>
-    <w:lsdException w:name="Medium List 1 Accent 5" w:uiPriority="65"/>
-    <w:lsdException w:name="Medium List 2 Accent 5" w:uiPriority="66"/>
-    <w:lsdException w:name="Medium Grid 1 Accent 5" w:uiPriority="67"/>
-    <w:lsdException w:name="Medium Grid 2 Accent 5" w:uiPriority="68"/>
-    <w:lsdException w:name="Medium Grid 3 Accent 5" w:uiPriority="69"/>
-    <w:lsdException w:name="Dark List Accent 5" w:uiPriority="70"/>
-    <w:lsdException w:name="Colorful Shading Accent 5" w:uiPriority="71"/>
-    <w:lsdException w:name="Colorful List Accent 5" w:uiPriority="72"/>
-    <w:lsdException w:name="Colorful Grid Accent 5" w:uiPriority="73"/>
-    <w:lsdException w:name="Light Shading Accent 6" w:uiPriority="60"/>
-    <w:lsdException w:name="Light List Accent 6" w:uiPriority="61"/>
-    <w:lsdException w:name="Light Grid Accent 6" w:uiPriority="62"/>
-    <w:lsdException w:name="Medium Shading 1 Accent 6" w:uiPriority="63"/>
-    <w:lsdException w:name="Medium Shading 2 Accent 6" w:uiPriority="64"/>
-    <w:lsdException w:name="Medium List 1 Accent 6" w:uiPriority="65"/>
-    <w:lsdException w:name="Medium List 2 Accent 6" w:uiPriority="66"/>
-    <w:lsdException w:name="Medium Grid 1 Accent 6" w:uiPriority="67"/>
-    <w:lsdException w:name="Medium Grid 2 Accent 6" w:uiPriority="68"/>
-    <w:lsdException w:name="Medium Grid 3 Accent 6" w:uiPriority="69"/>
-    <w:lsdException w:name="Dark List Accent 6" w:uiPriority="70"/>
-    <w:lsdException w:name="Colorful Shading Accent 6" w:uiPriority="71"/>
-    <w:lsdException w:name="Colorful List Accent 6" w:uiPriority="72"/>
-    <w:lsdException w:name="Colorful Grid Accent 6" w:uiPriority="73"/>
-    <w:lsdException w:name="Subtle Emphasis" w:uiPriority="19" w:qFormat="1"/>
-    <w:lsdException w:name="Intense Emphasis" w:uiPriority="21" w:qFormat="1"/>
-    <w:lsdException w:name="Subtle Reference" w:uiPriority="31" w:qFormat="1"/>
-    <w:lsdException w:name="Intense Reference" w:uiPriority="32" w:qFormat="1"/>
-    <w:lsdException w:name="Book Title" w:uiPriority="33" w:qFormat="1"/>
-    <w:lsdException w:name="Bibliography" w:semiHidden="1" w:uiPriority="37" w:unhideWhenUsed="1"/>
-    <w:lsdException w:name="TOC Heading" w:semiHidden="1" w:uiPriority="39" w:unhideWhenUsed="1" w:qFormat="1"/>
-    <w:lsdException w:name="Plain Table 1" w:uiPriority="41"/>
-    <w:lsdException w:name="Plain Table 2" w:uiPriority="42"/>
-    <w:lsdException w:name="Plain Table 3" w:uiPriority="43"/>
-    <w:lsdException w:name="Plain Table 4" w:uiPriority="44"/>
-    <w:lsdException w:name="Plain Table 5" w:uiPriority="45"/>
-    <w:lsdException w:name="Grid Table Light" w:uiPriority="40"/>
-    <w:lsdException w:name="Grid Table 1 Light" w:uiPriority="46"/>
-    <w:lsdException w:name="Grid Table 2" w:uiPriority="47"/>
-    <w:lsdException w:name="Grid Table 3" w:uiPriority="48"/>
-    <w:lsdException w:name="Grid Table 4" w:uiPriority="49"/>
-    <w:lsdException w:name="Grid Table 5 Dark" w:uiPriority="50"/>
-    <w:lsdException w:name="Grid Table 6 Colorful" w:uiPriority="51"/>
-    <w:lsdException w:name="Grid Table 7 Colorful" w:uiPriority="52"/>
-    <w:lsdException w:name="Grid Table 1 Light Accent 1" w:uiPriority="46"/>
-    <w:lsdException w:name="Grid Table 2 Accent 1" w:uiPriority="47"/>
-    <w:lsdException w:name="Grid Table 3 Accent 1" w:uiPriority="48"/>
-    <w:lsdException w:name="Grid Table 4 Accent 1" w:uiPriority="49"/>
-    <w:lsdException w:name="Grid Table 5 Dark Accent 1" w:uiPriority="50"/>
-    <w:lsdException w:name="Grid Table 6 Colorful Accent 1" w:uiPriority="51"/>
-    <w:lsdException w:name="Grid Table 7 Colorful Accent 1" w:uiPriority="52"/>
-    <w:lsdException w:name="Grid Table 1 Light Accent 2" w:uiPriority="46"/>
-    <w:lsdException w:name="Grid Table 2 Accent 2" w:uiPriority="47"/>
-    <w:lsdException w:name="Grid Table 3 Accent 2" w:uiPriority="48"/>
-    <w:lsdException w:name="Grid Table 4 Accent 2" w:uiPriority="49"/>
-    <w:lsdException w:name="Grid Table 5 Dark Accent 2" w:uiPriority="50"/>
-    <w:lsdException w:name="Grid Table 6 Colorful Accent 2" w:uiPriority="51"/>
-    <w:lsdException w:name="Grid Table 7 Colorful Accent 2" w:uiPriority="52"/>
-    <w:lsdException w:name="Grid Table 1 Light Accent 3" w:uiPriority="46"/>
-    <w:lsdException w:name="Grid Table 2 Accent 3" w:uiPriority="47"/>
-    <w:lsdException w:name="Grid Table 3 Accent 3" w:uiPriority="48"/>
-    <w:lsdException w:name="Grid Table 4 Accent 3" w:uiPriority="49"/>
-    <w:lsdException w:name="Grid Table 5 Dark Accent 3" w:uiPriority="50"/>
-    <w:lsdException w:name="Grid Table 6 Colorful Accent 3" w:uiPriority="51"/>
-    <w:lsdException w:name="Grid Table 7 Colorful Accent 3" w:uiPriority="52"/>
-    <w:lsdException w:name="Grid Table 1 Light Accent 4" w:uiPriority="46"/>
-    <w:lsdException w:name="Grid Table 2 Accent 4" w:uiPriority="47"/>
-    <w:lsdException w:name="Grid Table 3 Accent 4" w:uiPriority="48"/>
-    <w:lsdException w:name="Grid Table 4 Accent 4" w:uiPriority="49"/>
-    <w:lsdException w:name="Grid Table 5 Dark Accent 4" w:uiPriority="50"/>
-    <w:lsdException w:name="Grid Table 6 Colorful Accent 4" w:uiPriority="51"/>
-    <w:lsdException w:name="Grid Table 7 Colorful Accent 4" w:uiPriority="52"/>
-    <w:lsdException w:name="Grid Table 1 Light Accent 5" w:uiPriority="46"/>
-    <w:lsdException w:name="Grid Table 2 Accent 5" w:uiPriority="47"/>
-    <w:lsdException w:name="Grid Table 3 Accent 5" w:uiPriority="48"/>
-    <w:lsdException w:name="Grid Table 4 Accent 5" w:uiPriority="49"/>
-    <w:lsdException w:name="Grid Table 5 Dark Accent 5" w:uiPriority="50"/>
-    <w:lsdException w:name="Grid Table 6 Colorful Accent 5" w:uiPriority="51"/>
-    <w:lsdException w:name="Grid Table 7 Colorful Accent 5" w:uiPriority="52"/>
-    <w:lsdException w:name="Grid Table 1 Light Accent 6" w:uiPriority="46"/>
-    <w:lsdException w:name="Grid Table 2 Accent 6" w:uiPriority="47"/>
-    <w:lsdException w:name="Grid Table 3 Accent 6" w:uiPriority="48"/>
-    <w:lsdException w:name="Grid Table 4 Accent 6" w:uiPriority="49"/>
-    <w:lsdException w:name="Grid Table 5 Dark Accent 6" w:uiPriority="50"/>
-    <w:lsdException w:name="Grid Table 6 Colorful Accent 6" w:uiPriority="51"/>
-    <w:lsdException w:name="Grid Table 7 Colorful Accent 6" w:uiPriority="52"/>
-    <w:lsdException w:name="List Table 1 Light" w:uiPriority="46"/>
-    <w:lsdException w:name="List Table 2" w:uiPriority="47"/>
-    <w:lsdException w:name="List Table 3" w:uiPriority="48"/>
-    <w:lsdException w:name="List Table 4" w:uiPriority="49"/>
-    <w:lsdException w:name="List Table 5 Dark" w:uiPriority="50"/>
-    <w:lsdException w:name="List Table 6 Colorful" w:uiPriority="51"/>
-    <w:lsdException w:name="List Table 7 Colorful" w:uiPriority="52"/>
-    <w:lsdException w:name="List Table 1 Light Accent 1" w:uiPriority="46"/>
-    <w:lsdException w:name="List Table 2 Accent 1" w:uiPriority="47"/>
-    <w:lsdException w:name="List Table 3 Accent 1" w:uiPriority="48"/>
-    <w:lsdException w:name="List Table 4 Accent 1" w:uiPriority="49"/>
-    <w:lsdException w:name="List Table 5 Dark Accent 1" w:uiPriority="50"/>
-    <w:lsdException w:name="List Table 6 Colorful Accent 1" w:uiPriority="51"/>
-    <w:lsdException w:name="List Table 7 Colorful Accent 1" w:uiPriority="52"/>
-    <w:lsdException w:name="List Table 1 Light Accent 2" w:uiPriority="46"/>
-    <w:lsdException w:name="List Table 2 Accent 2" w:uiPriority="47"/>
-    <w:lsdException w:name="List Table 3 Accent 2" w:uiPriority="48"/>
-    <w:lsdException w:name="List Table 4 Accent 2" w:uiPriority="49"/>
-    <w:lsdException w:name="List Table 5 Dark Accent 2" w:uiPriority="50"/>
-    <w:lsdException w:name="List Table 6 Colorful Accent 2" w:uiPriority="51"/>
-    <w:lsdException w:name="List Table 7 Colorful Accent 2" w:uiPriority="52"/>
-    <w:lsdException w:name="List Table 1 Light Accent 3" w:uiPriority="46"/>
-    <w:lsdException w:name="List Table 2 Accent 3" w:uiPriority="47"/>
-    <w:lsdException w:name="List Table 3 Accent 3" w:uiPriority="48"/>
-    <w:lsdException w:name="List Table 4 Accent 3" w:uiPriority="49"/>
-    <w:lsdException w:name="List Table 5 Dark Accent 3" w:uiPriority="50"/>
-    <w:lsdException w:name="List Table 6 Colorful Accent 3" w:uiPriority="51"/>
-    <w:lsdException w:name="List Table 7 Colorful Accent 3" w:uiPriority="52"/>
-    <w:lsdException w:name="List Table 1 Light Accent 4" w:uiPriority="46"/>
-    <w:lsdException w:name="List Table 2 Accent 4" w:uiPriority="47"/>
-    <w:lsdException w:name="List Table 3 Accent 4" w:uiPriority="48"/>
-    <w:lsdException w:name="List Table 4 Accent 4" w:uiPriority="49"/>
-    <w:lsdException w:name="List Table 5 Dark Accent 4" w:uiPriority="50"/>
-    <w:lsdException w:name="List Table 6 Colorful Accent 4" w:uiPriority="51"/>
-    <w:lsdException w:name="List Table 7 Colorful Accent 4" w:uiPriority="52"/>
-    <w:lsdException w:name="List Table 1 Light Accent 5" w:uiPriority="46"/>
-    <w:lsdException w:name="List Table 2 Accent 5" w:uiPriority="47"/>
-    <w:lsdException w:name="List Table 3 Accent 5" w:uiPriority="48"/>
-    <w:lsdException w:name="List Table 4 Accent 5" w:uiPriority="49"/>
-    <w:lsdException w:name="List Table 5 Dark Accent 5" w:uiPriority="50"/>
-    <w:lsdException w:name="List Table 6 Colorful Accent 5" w:uiPriority="51"/>
-    <w:lsdException w:name="List Table 7 Colorful Accent 5" w:uiPriority="52"/>
-    <w:lsdException w:name="List Table 1 Light Accent 6" w:uiPriority="46"/>
-    <w:lsdException w:name="List Table 2 Accent 6" w:uiPriority="47"/>
-    <w:lsdException w:name="List Table 3 Accent 6" w:uiPriority="48"/>
-    <w:lsdException w:name="List Table 4 Accent 6" w:uiPriority="49"/>
-    <w:lsdException w:name="List Table 5 Dark Accent 6" w:uiPriority="50"/>
-    <w:lsdException w:name="List Table 6 Colorful Accent 6" w:uiPriority="51"/>
-    <w:lsdException w:name="List Table 7 Colorful Accent 6" w:uiPriority="52"/>
-    <w:lsdException w:name="Mention" w:semiHidden="1" w:unhideWhenUsed="1"/>
-    <w:lsdException w:name="Smart Hyperlink" w:semiHidden="1" w:unhideWhenUsed="1"/>
-    <w:lsdException w:name="Hashtag" w:semiHidden="1" w:unhideWhenUsed="1"/>
-    <w:lsdException w:name="Unresolved Mention" w:semiHidden="1" w:unhideWhenUsed="1"/>
-    <w:lsdException w:name="Smart Link" w:semiHidden="1" w:unhideWhenUsed="1"/>
+  <w:latentStyles w:count="260" w:defQFormat="0" w:defUnhideWhenUsed="1" w:defSemiHidden="1" w:defUIPriority="99" w:defLockedState="0">
+    <w:lsdException w:qFormat="1" w:unhideWhenUsed="0" w:uiPriority="0" w:semiHidden="0" w:name="Normal"/>
+    <w:lsdException w:qFormat="1" w:unhideWhenUsed="0" w:uiPriority="9" w:semiHidden="0" w:name="heading 1"/>
+    <w:lsdException w:qFormat="1" w:uiPriority="9" w:name="heading 2"/>
+    <w:lsdException w:qFormat="1" w:uiPriority="9" w:name="heading 3"/>
+    <w:lsdException w:qFormat="1" w:uiPriority="9" w:name="heading 4"/>
+    <w:lsdException w:qFormat="1" w:uiPriority="9" w:name="heading 5"/>
+    <w:lsdException w:qFormat="1" w:uiPriority="9" w:name="heading 6"/>
+    <w:lsdException w:qFormat="1" w:uiPriority="9" w:name="heading 7"/>
+    <w:lsdException w:qFormat="1" w:uiPriority="9" w:name="heading 8"/>
+    <w:lsdException w:qFormat="1" w:uiPriority="9" w:name="heading 9"/>
+    <w:lsdException w:uiPriority="99" w:name="index 1"/>
+    <w:lsdException w:uiPriority="99" w:name="index 2"/>
+    <w:lsdException w:uiPriority="99" w:name="index 3"/>
+    <w:lsdException w:uiPriority="99" w:name="index 4"/>
+    <w:lsdException w:uiPriority="99" w:name="index 5"/>
+    <w:lsdException w:uiPriority="99" w:name="index 6"/>
+    <w:lsdException w:uiPriority="99" w:name="index 7"/>
+    <w:lsdException w:uiPriority="99" w:name="index 8"/>
+    <w:lsdException w:uiPriority="99" w:name="index 9"/>
+    <w:lsdException w:uiPriority="39" w:name="toc 1"/>
+    <w:lsdException w:uiPriority="39" w:name="toc 2"/>
+    <w:lsdException w:uiPriority="39" w:name="toc 3"/>
+    <w:lsdException w:uiPriority="39" w:name="toc 4"/>
+    <w:lsdException w:uiPriority="39" w:name="toc 5"/>
+    <w:lsdException w:uiPriority="39" w:name="toc 6"/>
+    <w:lsdException w:uiPriority="39" w:name="toc 7"/>
+    <w:lsdException w:uiPriority="39" w:name="toc 8"/>
+    <w:lsdException w:uiPriority="39" w:name="toc 9"/>
+    <w:lsdException w:uiPriority="99" w:name="Normal Indent"/>
+    <w:lsdException w:uiPriority="99" w:name="footnote text"/>
+    <w:lsdException w:uiPriority="99" w:name="annotation text"/>
+    <w:lsdException w:uiPriority="99" w:name="header"/>
+    <w:lsdException w:uiPriority="99" w:name="footer"/>
+    <w:lsdException w:uiPriority="99" w:name="index heading"/>
+    <w:lsdException w:qFormat="1" w:uiPriority="35" w:name="caption"/>
+    <w:lsdException w:uiPriority="99" w:name="table of figures"/>
+    <w:lsdException w:uiPriority="99" w:name="envelope address"/>
+    <w:lsdException w:uiPriority="99" w:name="envelope return"/>
+    <w:lsdException w:uiPriority="99" w:name="footnote reference"/>
+    <w:lsdException w:uiPriority="99" w:name="annotation reference"/>
+    <w:lsdException w:uiPriority="99" w:name="line number"/>
+    <w:lsdException w:uiPriority="99" w:name="page number"/>
+    <w:lsdException w:uiPriority="99" w:name="endnote reference"/>
+    <w:lsdException w:uiPriority="99" w:name="endnote text"/>
+    <w:lsdException w:uiPriority="99" w:name="table of authorities"/>
+    <w:lsdException w:uiPriority="99" w:name="macro"/>
+    <w:lsdException w:uiPriority="99" w:name="toa heading"/>
+    <w:lsdException w:uiPriority="99" w:name="List"/>
+    <w:lsdException w:uiPriority="99" w:name="List Bullet"/>
+    <w:lsdException w:uiPriority="99" w:name="List Number"/>
+    <w:lsdException w:uiPriority="99" w:name="List 2"/>
+    <w:lsdException w:uiPriority="99" w:name="List 3"/>
+    <w:lsdException w:uiPriority="99" w:name="List 4"/>
+    <w:lsdException w:uiPriority="99" w:name="List 5"/>
+    <w:lsdException w:uiPriority="99" w:name="List Bullet 2"/>
+    <w:lsdException w:uiPriority="99" w:name="List Bullet 3"/>
+    <w:lsdException w:uiPriority="99" w:name="List Bullet 4"/>
+    <w:lsdException w:uiPriority="99" w:name="List Bullet 5"/>
+    <w:lsdException w:uiPriority="99" w:name="List Number 2"/>
+    <w:lsdException w:uiPriority="99" w:name="List Number 3"/>
+    <w:lsdException w:uiPriority="99" w:name="List Number 4"/>
+    <w:lsdException w:uiPriority="99" w:name="List Number 5"/>
+    <w:lsdException w:qFormat="1" w:unhideWhenUsed="0" w:uiPriority="10" w:semiHidden="0" w:name="Title"/>
+    <w:lsdException w:uiPriority="99" w:name="Closing"/>
+    <w:lsdException w:uiPriority="99" w:name="Signature"/>
+    <w:lsdException w:uiPriority="1" w:name="Default Paragraph Font"/>
+    <w:lsdException w:uiPriority="99" w:name="Body Text"/>
+    <w:lsdException w:uiPriority="99" w:name="Body Text Indent"/>
+    <w:lsdException w:uiPriority="99" w:name="List Continue"/>
+    <w:lsdException w:uiPriority="99" w:name="List Continue 2"/>
+    <w:lsdException w:uiPriority="99" w:name="List Continue 3"/>
+    <w:lsdException w:uiPriority="99" w:name="List Continue 4"/>
+    <w:lsdException w:uiPriority="99" w:name="List Continue 5"/>
+    <w:lsdException w:uiPriority="99" w:name="Message Header"/>
+    <w:lsdException w:qFormat="1" w:unhideWhenUsed="0" w:uiPriority="11" w:semiHidden="0" w:name="Subtitle"/>
+    <w:lsdException w:uiPriority="99" w:name="Salutation"/>
+    <w:lsdException w:uiPriority="99" w:name="Date"/>
+    <w:lsdException w:uiPriority="99" w:name="Body Text First Indent"/>
+    <w:lsdException w:uiPriority="99" w:name="Body Text First Indent 2"/>
+    <w:lsdException w:uiPriority="99" w:name="Note Heading"/>
+    <w:lsdException w:uiPriority="99" w:name="Body Text 2"/>
+    <w:lsdException w:uiPriority="99" w:name="Body Text 3"/>
+    <w:lsdException w:uiPriority="99" w:name="Body Text Indent 2"/>
+    <w:lsdException w:uiPriority="99" w:name="Body Text Indent 3"/>
+    <w:lsdException w:uiPriority="99" w:name="Block Text"/>
+    <w:lsdException w:uiPriority="99" w:name="Hyperlink"/>
+    <w:lsdException w:uiPriority="99" w:name="FollowedHyperlink"/>
+    <w:lsdException w:qFormat="1" w:unhideWhenUsed="0" w:uiPriority="22" w:semiHidden="0" w:name="Strong"/>
+    <w:lsdException w:qFormat="1" w:unhideWhenUsed="0" w:uiPriority="20" w:semiHidden="0" w:name="Emphasis"/>
+    <w:lsdException w:uiPriority="99" w:name="Document Map"/>
+    <w:lsdException w:uiPriority="99" w:name="Plain Text"/>
+    <w:lsdException w:uiPriority="99" w:name="E-mail Signature"/>
+    <w:lsdException w:uiPriority="99" w:name="Normal (Web)"/>
+    <w:lsdException w:uiPriority="99" w:name="HTML Acronym"/>
+    <w:lsdException w:uiPriority="99" w:name="HTML Address"/>
+    <w:lsdException w:uiPriority="99" w:name="HTML Cite"/>
+    <w:lsdException w:uiPriority="99" w:name="HTML Code"/>
+    <w:lsdException w:uiPriority="99" w:name="HTML Definition"/>
+    <w:lsdException w:uiPriority="99" w:name="HTML Keyboard"/>
+    <w:lsdException w:uiPriority="99" w:name="HTML Preformatted"/>
+    <w:lsdException w:uiPriority="99" w:name="HTML Sample"/>
+    <w:lsdException w:uiPriority="99" w:name="HTML Typewriter"/>
+    <w:lsdException w:uiPriority="99" w:name="HTML Variable"/>
+    <w:lsdException w:uiPriority="99" w:name="Normal Table"/>
+    <w:lsdException w:uiPriority="99" w:name="annotation subject"/>
+    <w:lsdException w:uiPriority="99" w:name="Table Simple 1"/>
+    <w:lsdException w:uiPriority="99" w:name="Table Simple 2"/>
+    <w:lsdException w:uiPriority="99" w:name="Table Simple 3"/>
+    <w:lsdException w:uiPriority="99" w:name="Table Classic 1"/>
+    <w:lsdException w:uiPriority="99" w:name="Table Classic 2"/>
+    <w:lsdException w:uiPriority="99" w:name="Table Classic 3"/>
+    <w:lsdException w:uiPriority="99" w:name="Table Classic 4"/>
+    <w:lsdException w:uiPriority="99" w:name="Table Colorful 1"/>
+    <w:lsdException w:uiPriority="99" w:name="Table Colorful 2"/>
+    <w:lsdException w:uiPriority="99" w:name="Table Colorful 3"/>
+    <w:lsdException w:uiPriority="99" w:name="Table Columns 1"/>
+    <w:lsdException w:uiPriority="99" w:name="Table Columns 2"/>
+    <w:lsdException w:uiPriority="99" w:name="Table Columns 3"/>
+    <w:lsdException w:uiPriority="99" w:name="Table Columns 4"/>
+    <w:lsdException w:uiPriority="99" w:name="Table Columns 5"/>
+    <w:lsdException w:uiPriority="99" w:name="Table Grid 1"/>
+    <w:lsdException w:uiPriority="99" w:name="Table Grid 2"/>
+    <w:lsdException w:uiPriority="99" w:name="Table Grid 3"/>
+    <w:lsdException w:uiPriority="99" w:name="Table Grid 4"/>
+    <w:lsdException w:uiPriority="99" w:name="Table Grid 5"/>
+    <w:lsdException w:uiPriority="99" w:name="Table Grid 6"/>
+    <w:lsdException w:uiPriority="99" w:name="Table Grid 7"/>
+    <w:lsdException w:uiPriority="99" w:name="Table Grid 8"/>
+    <w:lsdException w:uiPriority="99" w:name="Table List 1"/>
+    <w:lsdException w:uiPriority="99" w:name="Table List 2"/>
+    <w:lsdException w:uiPriority="99" w:name="Table List 3"/>
+    <w:lsdException w:uiPriority="99" w:name="Table List 4"/>
+    <w:lsdException w:uiPriority="99" w:name="Table List 5"/>
+    <w:lsdException w:uiPriority="99" w:name="Table List 6"/>
+    <w:lsdException w:uiPriority="99" w:name="Table List 7"/>
+    <w:lsdException w:uiPriority="99" w:name="Table List 8"/>
+    <w:lsdException w:uiPriority="99" w:name="Table 3D effects 1"/>
+    <w:lsdException w:uiPriority="99" w:name="Table 3D effects 2"/>
+    <w:lsdException w:uiPriority="99" w:name="Table 3D effects 3"/>
+    <w:lsdException w:uiPriority="99" w:name="Table Contemporary"/>
+    <w:lsdException w:uiPriority="99" w:name="Table Elegant"/>
+    <w:lsdException w:uiPriority="99" w:name="Table Professional"/>
+    <w:lsdException w:uiPriority="99" w:name="Table Subtle 1"/>
+    <w:lsdException w:uiPriority="99" w:name="Table Subtle 2"/>
+    <w:lsdException w:uiPriority="99" w:name="Table Web 1"/>
+    <w:lsdException w:uiPriority="99" w:name="Table Web 2"/>
+    <w:lsdException w:uiPriority="99" w:name="Table Web 3"/>
+    <w:lsdException w:uiPriority="99" w:name="Balloon Text"/>
+    <w:lsdException w:unhideWhenUsed="0" w:uiPriority="39" w:semiHidden="0" w:name="Table Grid"/>
+    <w:lsdException w:uiPriority="99" w:name="Table Theme"/>
+    <w:lsdException w:unhideWhenUsed="0" w:uiPriority="60" w:semiHidden="0" w:name="Light Shading"/>
+    <w:lsdException w:unhideWhenUsed="0" w:uiPriority="61" w:semiHidden="0" w:name="Light List"/>
+    <w:lsdException w:unhideWhenUsed="0" w:uiPriority="62" w:semiHidden="0" w:name="Light Grid"/>
+    <w:lsdException w:unhideWhenUsed="0" w:uiPriority="63" w:semiHidden="0" w:name="Medium Shading 1"/>
+    <w:lsdException w:unhideWhenUsed="0" w:uiPriority="64" w:semiHidden="0" w:name="Medium Shading 2"/>
+    <w:lsdException w:unhideWhenUsed="0" w:uiPriority="65" w:semiHidden="0" w:name="Medium List 1"/>
+    <w:lsdException w:unhideWhenUsed="0" w:uiPriority="66" w:semiHidden="0" w:name="Medium List 2"/>
+    <w:lsdException w:unhideWhenUsed="0" w:uiPriority="67" w:semiHidden="0" w:name="Medium Grid 1"/>
+    <w:lsdException w:unhideWhenUsed="0" w:uiPriority="68" w:semiHidden="0" w:name="Medium Grid 2"/>
+    <w:lsdException w:unhideWhenUsed="0" w:uiPriority="69" w:semiHidden="0" w:name="Medium Grid 3"/>
+    <w:lsdException w:unhideWhenUsed="0" w:uiPriority="70" w:semiHidden="0" w:name="Dark List"/>
+    <w:lsdException w:unhideWhenUsed="0" w:uiPriority="71" w:semiHidden="0" w:name="Colorful Shading"/>
+    <w:lsdException w:unhideWhenUsed="0" w:uiPriority="72" w:semiHidden="0" w:name="Colorful List"/>
+    <w:lsdException w:unhideWhenUsed="0" w:uiPriority="73" w:semiHidden="0" w:name="Colorful Grid"/>
+    <w:lsdException w:unhideWhenUsed="0" w:uiPriority="60" w:semiHidden="0" w:name="Light Shading Accent 1"/>
+    <w:lsdException w:unhideWhenUsed="0" w:uiPriority="61" w:semiHidden="0" w:name="Light List Accent 1"/>
+    <w:lsdException w:unhideWhenUsed="0" w:uiPriority="62" w:semiHidden="0" w:name="Light Grid Accent 1"/>
+    <w:lsdException w:unhideWhenUsed="0" w:uiPriority="63" w:semiHidden="0" w:name="Medium Shading 1 Accent 1"/>
+    <w:lsdException w:unhideWhenUsed="0" w:uiPriority="64" w:semiHidden="0" w:name="Medium Shading 2 Accent 1"/>
+    <w:lsdException w:unhideWhenUsed="0" w:uiPriority="65" w:semiHidden="0" w:name="Medium List 1 Accent 1"/>
+    <w:lsdException w:unhideWhenUsed="0" w:uiPriority="66" w:semiHidden="0" w:name="Medium List 2 Accent 1"/>
+    <w:lsdException w:unhideWhenUsed="0" w:uiPriority="67" w:semiHidden="0" w:name="Medium Grid 1 Accent 1"/>
+    <w:lsdException w:unhideWhenUsed="0" w:uiPriority="68" w:semiHidden="0" w:name="Medium Grid 2 Accent 1"/>
+    <w:lsdException w:unhideWhenUsed="0" w:uiPriority="69" w:semiHidden="0" w:name="Medium Grid 3 Accent 1"/>
+    <w:lsdException w:unhideWhenUsed="0" w:uiPriority="70" w:semiHidden="0" w:name="Dark List Accent 1"/>
+    <w:lsdException w:unhideWhenUsed="0" w:uiPriority="71" w:semiHidden="0" w:name="Colorful Shading Accent 1"/>
+    <w:lsdException w:unhideWhenUsed="0" w:uiPriority="72" w:semiHidden="0" w:name="Colorful List Accent 1"/>
+    <w:lsdException w:unhideWhenUsed="0" w:uiPriority="73" w:semiHidden="0" w:name="Colorful Grid Accent 1"/>
+    <w:lsdException w:unhideWhenUsed="0" w:uiPriority="60" w:semiHidden="0" w:name="Light Shading Accent 2"/>
+    <w:lsdException w:unhideWhenUsed="0" w:uiPriority="61" w:semiHidden="0" w:name="Light List Accent 2"/>
+    <w:lsdException w:unhideWhenUsed="0" w:uiPriority="62" w:semiHidden="0" w:name="Light Grid Accent 2"/>
+    <w:lsdException w:unhideWhenUsed="0" w:uiPriority="63" w:semiHidden="0" w:name="Medium Shading 1 Accent 2"/>
+    <w:lsdException w:unhideWhenUsed="0" w:uiPriority="64" w:semiHidden="0" w:name="Medium Shading 2 Accent 2"/>
+    <w:lsdException w:unhideWhenUsed="0" w:uiPriority="65" w:semiHidden="0" w:name="Medium List 1 Accent 2"/>
+    <w:lsdException w:unhideWhenUsed="0" w:uiPriority="66" w:semiHidden="0" w:name="Medium List 2 Accent 2"/>
+    <w:lsdException w:unhideWhenUsed="0" w:uiPriority="67" w:semiHidden="0" w:name="Medium Grid 1 Accent 2"/>
+    <w:lsdException w:unhideWhenUsed="0" w:uiPriority="68" w:semiHidden="0" w:name="Medium Grid 2 Accent 2"/>
+    <w:lsdException w:unhideWhenUsed="0" w:uiPriority="69" w:semiHidden="0" w:name="Medium Grid 3 Accent 2"/>
+    <w:lsdException w:unhideWhenUsed="0" w:uiPriority="70" w:semiHidden="0" w:name="Dark List Accent 2"/>
+    <w:lsdException w:unhideWhenUsed="0" w:uiPriority="71" w:semiHidden="0" w:name="Colorful Shading Accent 2"/>
+    <w:lsdException w:unhideWhenUsed="0" w:uiPriority="72" w:semiHidden="0" w:name="Colorful List Accent 2"/>
+    <w:lsdException w:unhideWhenUsed="0" w:uiPriority="73" w:semiHidden="0" w:name="Colorful Grid Accent 2"/>
+    <w:lsdException w:unhideWhenUsed="0" w:uiPriority="60" w:semiHidden="0" w:name="Light Shading Accent 3"/>
+    <w:lsdException w:unhideWhenUsed="0" w:uiPriority="61" w:semiHidden="0" w:name="Light List Accent 3"/>
+    <w:lsdException w:unhideWhenUsed="0" w:uiPriority="62" w:semiHidden="0" w:name="Light Grid Accent 3"/>
+    <w:lsdException w:unhideWhenUsed="0" w:uiPriority="63" w:semiHidden="0" w:name="Medium Shading 1 Accent 3"/>
+    <w:lsdException w:unhideWhenUsed="0" w:uiPriority="64" w:semiHidden="0" w:name="Medium Shading 2 Accent 3"/>
+    <w:lsdException w:unhideWhenUsed="0" w:uiPriority="65" w:semiHidden="0" w:name="Medium List 1 Accent 3"/>
+    <w:lsdException w:unhideWhenUsed="0" w:uiPriority="66" w:semiHidden="0" w:name="Medium List 2 Accent 3"/>
+    <w:lsdException w:unhideWhenUsed="0" w:uiPriority="67" w:semiHidden="0" w:name="Medium Grid 1 Accent 3"/>
+    <w:lsdException w:unhideWhenUsed="0" w:uiPriority="68" w:semiHidden="0" w:name="Medium Grid 2 Accent 3"/>
+    <w:lsdException w:unhideWhenUsed="0" w:uiPriority="69" w:semiHidden="0" w:name="Medium Grid 3 Accent 3"/>
+    <w:lsdException w:unhideWhenUsed="0" w:uiPriority="70" w:semiHidden="0" w:name="Dark List Accent 3"/>
+    <w:lsdException w:unhideWhenUsed="0" w:uiPriority="71" w:semiHidden="0" w:name="Colorful Shading Accent 3"/>
+    <w:lsdException w:unhideWhenUsed="0" w:uiPriority="72" w:semiHidden="0" w:name="Colorful List Accent 3"/>
+    <w:lsdException w:unhideWhenUsed="0" w:uiPriority="73" w:semiHidden="0" w:name="Colorful Grid Accent 3"/>
+    <w:lsdException w:unhideWhenUsed="0" w:uiPriority="60" w:semiHidden="0" w:name="Light Shading Accent 4"/>
+    <w:lsdException w:unhideWhenUsed="0" w:uiPriority="61" w:semiHidden="0" w:name="Light List Accent 4"/>
+    <w:lsdException w:unhideWhenUsed="0" w:uiPriority="62" w:semiHidden="0" w:name="Light Grid Accent 4"/>
+    <w:lsdException w:unhideWhenUsed="0" w:uiPriority="63" w:semiHidden="0" w:name="Medium Shading 1 Accent 4"/>
+    <w:lsdException w:unhideWhenUsed="0" w:uiPriority="64" w:semiHidden="0" w:name="Medium Shading 2 Accent 4"/>
+    <w:lsdException w:unhideWhenUsed="0" w:uiPriority="65" w:semiHidden="0" w:name="Medium List 1 Accent 4"/>
+    <w:lsdException w:unhideWhenUsed="0" w:uiPriority="66" w:semiHidden="0" w:name="Medium List 2 Accent 4"/>
+    <w:lsdException w:unhideWhenUsed="0" w:uiPriority="67" w:semiHidden="0" w:name="Medium Grid 1 Accent 4"/>
+    <w:lsdException w:unhideWhenUsed="0" w:uiPriority="68" w:semiHidden="0" w:name="Medium Grid 2 Accent 4"/>
+    <w:lsdException w:unhideWhenUsed="0" w:uiPriority="69" w:semiHidden="0" w:name="Medium Grid 3 Accent 4"/>
+    <w:lsdException w:unhideWhenUsed="0" w:uiPriority="70" w:semiHidden="0" w:name="Dark List Accent 4"/>
+    <w:lsdException w:unhideWhenUsed="0" w:uiPriority="71" w:semiHidden="0" w:name="Colorful Shading Accent 4"/>
+    <w:lsdException w:unhideWhenUsed="0" w:uiPriority="72" w:semiHidden="0" w:name="Colorful List Accent 4"/>
+    <w:lsdException w:unhideWhenUsed="0" w:uiPriority="73" w:semiHidden="0" w:name="Colorful Grid Accent 4"/>
+    <w:lsdException w:unhideWhenUsed="0" w:uiPriority="60" w:semiHidden="0" w:name="Light Shading Accent 5"/>
+    <w:lsdException w:unhideWhenUsed="0" w:uiPriority="61" w:semiHidden="0" w:name="Light List Accent 5"/>
+    <w:lsdException w:unhideWhenUsed="0" w:uiPriority="62" w:semiHidden="0" w:name="Light Grid Accent 5"/>
+    <w:lsdException w:unhideWhenUsed="0" w:uiPriority="63" w:semiHidden="0" w:name="Medium Shading 1 Accent 5"/>
+    <w:lsdException w:unhideWhenUsed="0" w:uiPriority="64" w:semiHidden="0" w:name="Medium Shading 2 Accent 5"/>
+    <w:lsdException w:unhideWhenUsed="0" w:uiPriority="65" w:semiHidden="0" w:name="Medium List 1 Accent 5"/>
+    <w:lsdException w:unhideWhenUsed="0" w:uiPriority="66" w:semiHidden="0" w:name="Medium List 2 Accent 5"/>
+    <w:lsdException w:unhideWhenUsed="0" w:uiPriority="67" w:semiHidden="0" w:name="Medium Grid 1 Accent 5"/>
+    <w:lsdException w:unhideWhenUsed="0" w:uiPriority="68" w:semiHidden="0" w:name="Medium Grid 2 Accent 5"/>
+    <w:lsdException w:unhideWhenUsed="0" w:uiPriority="69" w:semiHidden="0" w:name="Medium Grid 3 Accent 5"/>
+    <w:lsdException w:unhideWhenUsed="0" w:uiPriority="70" w:semiHidden="0" w:name="Dark List Accent 5"/>
+    <w:lsdException w:unhideWhenUsed="0" w:uiPriority="71" w:semiHidden="0" w:name="Colorful Shading Accent 5"/>
+    <w:lsdException w:unhideWhenUsed="0" w:uiPriority="72" w:semiHidden="0" w:name="Colorful List Accent 5"/>
+    <w:lsdException w:unhideWhenUsed="0" w:uiPriority="73" w:semiHidden="0" w:name="Colorful Grid Accent 5"/>
+    <w:lsdException w:unhideWhenUsed="0" w:uiPriority="60" w:semiHidden="0" w:name="Light Shading Accent 6"/>
+    <w:lsdException w:unhideWhenUsed="0" w:uiPriority="61" w:semiHidden="0" w:name="Light List Accent 6"/>
+    <w:lsdException w:unhideWhenUsed="0" w:uiPriority="62" w:semiHidden="0" w:name="Light Grid Accent 6"/>
+    <w:lsdException w:unhideWhenUsed="0" w:uiPriority="63" w:semiHidden="0" w:name="Medium Shading 1 Accent 6"/>
+    <w:lsdException w:unhideWhenUsed="0" w:uiPriority="64" w:semiHidden="0" w:name="Medium Shading 2 Accent 6"/>
+    <w:lsdException w:unhideWhenUsed="0" w:uiPriority="65" w:semiHidden="0" w:name="Medium List 1 Accent 6"/>
+    <w:lsdException w:unhideWhenUsed="0" w:uiPriority="66" w:semiHidden="0" w:name="Medium List 2 Accent 6"/>
+    <w:lsdException w:unhideWhenUsed="0" w:uiPriority="67" w:semiHidden="0" w:name="Medium Grid 1 Accent 6"/>
+    <w:lsdException w:unhideWhenUsed="0" w:uiPriority="68" w:semiHidden="0" w:name="Medium Grid 2 Accent 6"/>
+    <w:lsdException w:unhideWhenUsed="0" w:uiPriority="69" w:semiHidden="0" w:name="Medium Grid 3 Accent 6"/>
+    <w:lsdException w:unhideWhenUsed="0" w:uiPriority="70" w:semiHidden="0" w:name="Dark List Accent 6"/>
+    <w:lsdException w:unhideWhenUsed="0" w:uiPriority="71" w:semiHidden="0" w:name="Colorful Shading Accent 6"/>
+    <w:lsdException w:unhideWhenUsed="0" w:uiPriority="72" w:semiHidden="0" w:name="Colorful List Accent 6"/>
+    <w:lsdException w:unhideWhenUsed="0" w:uiPriority="73" w:semiHidden="0" w:name="Colorful Grid Accent 6"/>
   </w:latentStyles>
-  <w:style w:type="paragraph" w:default="1" w:styleId="Normal">
+  <w:style w:type="paragraph" w:default="1" w:styleId="1">
     <w:name w:val="Normal"/>
     <w:qFormat/>
+    <w:uiPriority w:val="0"/>
+    <w:pPr>
+      <w:spacing w:line="276" w:lineRule="auto"/>
+    </w:pPr>
+    <w:rPr>
+      <w:rFonts w:ascii="Arial" w:hAnsi="Arial" w:eastAsia="Arial" w:cs="Arial"/>
+      <w:sz w:val="22"/>
+      <w:szCs w:val="22"/>
+      <w:lang w:val="zh-CN" w:eastAsia="es-AR" w:bidi="ar-SA"/>
+    </w:rPr>
   </w:style>
-  <w:style w:type="paragraph" w:styleId="Ttulo1">
+  <w:style w:type="paragraph" w:styleId="2">
     <w:name w:val="heading 1"/>
-    <w:basedOn w:val="Normal"/>
-    <w:next w:val="Normal"/>
+    <w:basedOn w:val="1"/>
+    <w:next w:val="1"/>
+    <w:qFormat/>
     <w:uiPriority w:val="9"/>
-    <w:qFormat/>
     <w:pPr>
       <w:keepNext/>
       <w:keepLines/>
@@ -2182,14 +2677,14 @@
       <w:szCs w:val="40"/>
     </w:rPr>
   </w:style>
-  <w:style w:type="paragraph" w:styleId="Ttulo2">
+  <w:style w:type="paragraph" w:styleId="3">
     <w:name w:val="heading 2"/>
-    <w:basedOn w:val="Normal"/>
-    <w:next w:val="Normal"/>
-    <w:uiPriority w:val="9"/>
+    <w:basedOn w:val="1"/>
+    <w:next w:val="1"/>
     <w:semiHidden/>
     <w:unhideWhenUsed/>
     <w:qFormat/>
+    <w:uiPriority w:val="9"/>
     <w:pPr>
       <w:keepNext/>
       <w:keepLines/>
@@ -2201,14 +2696,14 @@
       <w:szCs w:val="32"/>
     </w:rPr>
   </w:style>
-  <w:style w:type="paragraph" w:styleId="Ttulo3">
+  <w:style w:type="paragraph" w:styleId="4">
     <w:name w:val="heading 3"/>
-    <w:basedOn w:val="Normal"/>
-    <w:next w:val="Normal"/>
-    <w:uiPriority w:val="9"/>
+    <w:basedOn w:val="1"/>
+    <w:next w:val="1"/>
     <w:semiHidden/>
     <w:unhideWhenUsed/>
     <w:qFormat/>
+    <w:uiPriority w:val="9"/>
     <w:pPr>
       <w:keepNext/>
       <w:keepLines/>
@@ -2221,14 +2716,14 @@
       <w:szCs w:val="28"/>
     </w:rPr>
   </w:style>
-  <w:style w:type="paragraph" w:styleId="Ttulo4">
+  <w:style w:type="paragraph" w:styleId="5">
     <w:name w:val="heading 4"/>
-    <w:basedOn w:val="Normal"/>
-    <w:next w:val="Normal"/>
-    <w:uiPriority w:val="9"/>
+    <w:basedOn w:val="1"/>
+    <w:next w:val="1"/>
     <w:semiHidden/>
     <w:unhideWhenUsed/>
     <w:qFormat/>
+    <w:uiPriority w:val="9"/>
     <w:pPr>
       <w:keepNext/>
       <w:keepLines/>
@@ -2241,14 +2736,14 @@
       <w:szCs w:val="24"/>
     </w:rPr>
   </w:style>
-  <w:style w:type="paragraph" w:styleId="Ttulo5">
+  <w:style w:type="paragraph" w:styleId="6">
     <w:name w:val="heading 5"/>
-    <w:basedOn w:val="Normal"/>
-    <w:next w:val="Normal"/>
-    <w:uiPriority w:val="9"/>
+    <w:basedOn w:val="1"/>
+    <w:next w:val="1"/>
     <w:semiHidden/>
     <w:unhideWhenUsed/>
     <w:qFormat/>
+    <w:uiPriority w:val="9"/>
     <w:pPr>
       <w:keepNext/>
       <w:keepLines/>
@@ -2259,14 +2754,14 @@
       <w:color w:val="666666"/>
     </w:rPr>
   </w:style>
-  <w:style w:type="paragraph" w:styleId="Ttulo6">
+  <w:style w:type="paragraph" w:styleId="7">
     <w:name w:val="heading 6"/>
-    <w:basedOn w:val="Normal"/>
-    <w:next w:val="Normal"/>
-    <w:uiPriority w:val="9"/>
+    <w:basedOn w:val="1"/>
+    <w:next w:val="1"/>
     <w:semiHidden/>
     <w:unhideWhenUsed/>
     <w:qFormat/>
+    <w:uiPriority w:val="9"/>
     <w:pPr>
       <w:keepNext/>
       <w:keepLines/>
@@ -2278,19 +2773,18 @@
       <w:color w:val="666666"/>
     </w:rPr>
   </w:style>
-  <w:style w:type="character" w:default="1" w:styleId="Fuentedeprrafopredeter">
+  <w:style w:type="character" w:default="1" w:styleId="8">
     <w:name w:val="Default Paragraph Font"/>
-    <w:uiPriority w:val="1"/>
     <w:semiHidden/>
     <w:unhideWhenUsed/>
+    <w:uiPriority w:val="1"/>
   </w:style>
-  <w:style w:type="table" w:default="1" w:styleId="Tablanormal">
+  <w:style w:type="table" w:default="1" w:styleId="9">
     <w:name w:val="Normal Table"/>
-    <w:uiPriority w:val="99"/>
     <w:semiHidden/>
     <w:unhideWhenUsed/>
+    <w:uiPriority w:val="99"/>
     <w:tblPr>
-      <w:tblInd w:w="0" w:type="dxa"/>
       <w:tblCellMar>
         <w:top w:w="0" w:type="dxa"/>
         <w:left w:w="108" w:type="dxa"/>
@@ -2299,29 +2793,29 @@
       </w:tblCellMar>
     </w:tblPr>
   </w:style>
-  <w:style w:type="numbering" w:default="1" w:styleId="Sinlista">
-    <w:name w:val="No List"/>
-    <w:uiPriority w:val="99"/>
-    <w:semiHidden/>
-    <w:unhideWhenUsed/>
+  <w:style w:type="paragraph" w:styleId="10">
+    <w:name w:val="Subtitle"/>
+    <w:basedOn w:val="1"/>
+    <w:next w:val="1"/>
+    <w:qFormat/>
+    <w:uiPriority w:val="11"/>
+    <w:pPr>
+      <w:keepNext/>
+      <w:keepLines/>
+      <w:spacing w:after="320"/>
+    </w:pPr>
+    <w:rPr>
+      <w:color w:val="666666"/>
+      <w:sz w:val="30"/>
+      <w:szCs w:val="30"/>
+    </w:rPr>
   </w:style>
-  <w:style w:type="table" w:customStyle="1" w:styleId="TableNormal">
-    <w:name w:val="Table Normal"/>
-    <w:tblPr>
-      <w:tblCellMar>
-        <w:top w:w="0" w:type="dxa"/>
-        <w:left w:w="0" w:type="dxa"/>
-        <w:bottom w:w="0" w:type="dxa"/>
-        <w:right w:w="0" w:type="dxa"/>
-      </w:tblCellMar>
-    </w:tblPr>
-  </w:style>
-  <w:style w:type="paragraph" w:styleId="Ttulo">
+  <w:style w:type="paragraph" w:styleId="11">
     <w:name w:val="Title"/>
-    <w:basedOn w:val="Normal"/>
-    <w:next w:val="Normal"/>
+    <w:basedOn w:val="1"/>
+    <w:next w:val="1"/>
+    <w:qFormat/>
     <w:uiPriority w:val="10"/>
-    <w:qFormat/>
     <w:pPr>
       <w:keepNext/>
       <w:keepLines/>
@@ -2332,22 +2826,17 @@
       <w:szCs w:val="52"/>
     </w:rPr>
   </w:style>
-  <w:style w:type="paragraph" w:styleId="Subttulo">
-    <w:name w:val="Subtitle"/>
-    <w:basedOn w:val="Normal"/>
-    <w:next w:val="Normal"/>
-    <w:uiPriority w:val="11"/>
-    <w:qFormat/>
-    <w:pPr>
-      <w:keepNext/>
-      <w:keepLines/>
-      <w:spacing w:after="320"/>
-    </w:pPr>
-    <w:rPr>
-      <w:color w:val="666666"/>
-      <w:sz w:val="30"/>
-      <w:szCs w:val="30"/>
-    </w:rPr>
+  <w:style w:type="table" w:customStyle="1" w:styleId="12">
+    <w:name w:val="Table Normal1"/>
+    <w:uiPriority w:val="0"/>
+    <w:tblPr>
+      <w:tblCellMar>
+        <w:top w:w="0" w:type="dxa"/>
+        <w:left w:w="0" w:type="dxa"/>
+        <w:bottom w:w="0" w:type="dxa"/>
+        <w:right w:w="0" w:type="dxa"/>
+      </w:tblCellMar>
+    </w:tblPr>
   </w:style>
 </w:styles>
 </file>
@@ -2668,6 +3157,5 @@
       </a:style>
     </a:lnDef>
   </a:objectDefaults>
-  <a:extraClrSchemeLst/>
 </a:theme>
 </file>
</xml_diff>

<commit_message>
agrego swagger.json a Dcomuntacion
</commit_message>
<xml_diff>
--- a/Documentacion/API Endpoints.docx
+++ b/Documentacion/API Endpoints.docx
@@ -1631,595 +1631,595 @@
         </w:rPr>
         <w:t>/events?user=:uid</w:t>
       </w:r>
-    </w:p>
-    <w:p>
-      <w:r>
-        <w:t>request:</w:t>
-      </w:r>
-    </w:p>
-    <w:p>
-      <w:r>
-        <w:tab/>
-      </w:r>
-      <w:r>
-        <w:t>header: {</w:t>
-      </w:r>
-    </w:p>
-    <w:p>
-      <w:pPr>
-        <w:ind w:firstLine="720"/>
-      </w:pPr>
-      <w:r>
-        <w:tab/>
-      </w:r>
-      <w:r>
-        <w:t>token</w:t>
-      </w:r>
-    </w:p>
-    <w:p>
-      <w:pPr>
-        <w:ind w:firstLine="720"/>
-      </w:pPr>
-      <w:r>
-        <w:t>}</w:t>
-      </w:r>
-    </w:p>
-    <w:p>
-      <w:r>
-        <w:t>response:</w:t>
-      </w:r>
-    </w:p>
-    <w:p>
-      <w:pPr>
-        <w:ind w:firstLine="720"/>
-        <w:rPr>
-          <w:rFonts w:hint="default"/>
-        </w:rPr>
-      </w:pPr>
-      <w:r>
-        <w:t xml:space="preserve">200 body: </w:t>
-      </w:r>
-      <w:r>
-        <w:rPr>
-          <w:rFonts w:hint="default"/>
-        </w:rPr>
-        <w:t>{</w:t>
-      </w:r>
-    </w:p>
-    <w:p>
-      <w:pPr>
-        <w:ind w:left="720" w:leftChars="0" w:firstLine="720"/>
-        <w:rPr>
-          <w:rFonts w:hint="default"/>
-        </w:rPr>
-      </w:pPr>
-      <w:r>
-        <w:rPr>
-          <w:rFonts w:hint="default"/>
-        </w:rPr>
-        <w:t xml:space="preserve">    "myEvents": [</w:t>
-      </w:r>
-    </w:p>
-    <w:p>
-      <w:pPr>
-        <w:ind w:left="720" w:leftChars="0" w:firstLine="720"/>
-        <w:rPr>
-          <w:rFonts w:hint="default"/>
-        </w:rPr>
-      </w:pPr>
-      <w:r>
-        <w:rPr>
-          <w:rFonts w:hint="default"/>
-        </w:rPr>
-        <w:t xml:space="preserve">        {</w:t>
-      </w:r>
-    </w:p>
-    <w:p>
-      <w:pPr>
-        <w:ind w:left="720" w:leftChars="0" w:firstLine="720"/>
-        <w:rPr>
-          <w:rFonts w:hint="default"/>
-        </w:rPr>
-      </w:pPr>
-      <w:r>
-        <w:rPr>
-          <w:rFonts w:hint="default"/>
-        </w:rPr>
-        <w:t xml:space="preserve">            "id": "645ddade8ecbab481ccfbdb0",</w:t>
-      </w:r>
-    </w:p>
-    <w:p>
-      <w:pPr>
-        <w:ind w:left="720" w:leftChars="0" w:firstLine="720"/>
-        <w:rPr>
-          <w:rFonts w:hint="default"/>
-        </w:rPr>
-      </w:pPr>
-      <w:r>
-        <w:rPr>
-          <w:rFonts w:hint="default"/>
-        </w:rPr>
-        <w:t xml:space="preserve">            "name": "Evento Aburrido",</w:t>
-      </w:r>
-    </w:p>
-    <w:p>
-      <w:pPr>
-        <w:ind w:left="720" w:leftChars="0" w:firstLine="720"/>
-        <w:rPr>
-          <w:rFonts w:hint="default"/>
-        </w:rPr>
-      </w:pPr>
-      <w:r>
-        <w:rPr>
-          <w:rFonts w:hint="default"/>
-        </w:rPr>
-        <w:t xml:space="preserve">            "description": "Un evento que no es divertido",</w:t>
-      </w:r>
-    </w:p>
-    <w:p>
-      <w:pPr>
-        <w:ind w:left="720" w:leftChars="0" w:firstLine="720"/>
-        <w:rPr>
-          <w:rFonts w:hint="default"/>
-        </w:rPr>
-      </w:pPr>
-      <w:r>
-        <w:rPr>
-          <w:rFonts w:hint="default"/>
-        </w:rPr>
-        <w:t xml:space="preserve">            "status": null,</w:t>
-      </w:r>
-    </w:p>
-    <w:p>
-      <w:pPr>
-        <w:ind w:left="720" w:leftChars="0" w:firstLine="720"/>
-        <w:rPr>
-          <w:rFonts w:hint="default"/>
-        </w:rPr>
-      </w:pPr>
-      <w:r>
-        <w:rPr>
-          <w:rFonts w:hint="default"/>
-        </w:rPr>
-        <w:t xml:space="preserve">            "totalParticipants": 1</w:t>
-      </w:r>
-    </w:p>
-    <w:p>
-      <w:pPr>
-        <w:ind w:left="720" w:leftChars="0" w:firstLine="720"/>
-        <w:rPr>
-          <w:rFonts w:hint="default"/>
-        </w:rPr>
-      </w:pPr>
-      <w:r>
-        <w:rPr>
-          <w:rFonts w:hint="default"/>
-        </w:rPr>
-        <w:t xml:space="preserve">        }</w:t>
-      </w:r>
-    </w:p>
-    <w:p>
-      <w:pPr>
-        <w:ind w:left="720" w:leftChars="0" w:firstLine="720"/>
-        <w:rPr>
-          <w:rFonts w:hint="default"/>
-        </w:rPr>
-      </w:pPr>
-      <w:r>
-        <w:rPr>
-          <w:rFonts w:hint="default"/>
-        </w:rPr>
-        <w:t xml:space="preserve">    ],</w:t>
-      </w:r>
-    </w:p>
-    <w:p>
-      <w:pPr>
-        <w:ind w:left="720" w:leftChars="0" w:firstLine="720"/>
-        <w:rPr>
-          <w:rFonts w:hint="default"/>
-        </w:rPr>
-      </w:pPr>
-      <w:r>
-        <w:rPr>
-          <w:rFonts w:hint="default"/>
-        </w:rPr>
-        <w:t xml:space="preserve">    "participants": [</w:t>
-      </w:r>
-    </w:p>
-    <w:p>
-      <w:pPr>
-        <w:ind w:left="720" w:leftChars="0" w:firstLine="720"/>
-        <w:rPr>
-          <w:rFonts w:hint="default"/>
-        </w:rPr>
-      </w:pPr>
-      <w:r>
-        <w:rPr>
-          <w:rFonts w:hint="default"/>
-        </w:rPr>
-        <w:t xml:space="preserve">        {</w:t>
-      </w:r>
-    </w:p>
-    <w:p>
-      <w:pPr>
-        <w:ind w:left="720" w:leftChars="0" w:firstLine="720"/>
-        <w:rPr>
-          <w:rFonts w:hint="default"/>
-        </w:rPr>
-      </w:pPr>
-      <w:r>
-        <w:rPr>
-          <w:rFonts w:hint="default"/>
-        </w:rPr>
-        <w:t xml:space="preserve">            "id": "645ddade8ecbab481ccfbdb0",</w:t>
-      </w:r>
-    </w:p>
-    <w:p>
-      <w:pPr>
-        <w:ind w:left="720" w:leftChars="0" w:firstLine="720"/>
-        <w:rPr>
-          <w:rFonts w:hint="default"/>
-        </w:rPr>
-      </w:pPr>
-      <w:r>
-        <w:rPr>
-          <w:rFonts w:hint="default"/>
-        </w:rPr>
-        <w:t xml:space="preserve">            "name": "Evento Aburrido",</w:t>
-      </w:r>
-    </w:p>
-    <w:p>
-      <w:pPr>
-        <w:ind w:left="720" w:leftChars="0" w:firstLine="720"/>
-        <w:rPr>
-          <w:rFonts w:hint="default"/>
-        </w:rPr>
-      </w:pPr>
-      <w:r>
-        <w:rPr>
-          <w:rFonts w:hint="default"/>
-        </w:rPr>
-        <w:t xml:space="preserve">            "description": "Un evento que no es divertido",</w:t>
-      </w:r>
-    </w:p>
-    <w:p>
-      <w:pPr>
-        <w:ind w:left="720" w:leftChars="0" w:firstLine="720"/>
-        <w:rPr>
-          <w:rFonts w:hint="default"/>
-        </w:rPr>
-      </w:pPr>
-      <w:r>
-        <w:rPr>
-          <w:rFonts w:hint="default"/>
-        </w:rPr>
-        <w:t xml:space="preserve">            "status": null,</w:t>
-      </w:r>
-    </w:p>
-    <w:p>
-      <w:pPr>
-        <w:ind w:left="720" w:leftChars="0" w:firstLine="720"/>
-        <w:rPr>
-          <w:rFonts w:hint="default"/>
-        </w:rPr>
-      </w:pPr>
-      <w:r>
-        <w:rPr>
-          <w:rFonts w:hint="default"/>
-        </w:rPr>
-        <w:t xml:space="preserve">            "totalParticipants": 1</w:t>
-      </w:r>
-    </w:p>
-    <w:p>
-      <w:pPr>
-        <w:ind w:left="720" w:leftChars="0" w:firstLine="720"/>
-        <w:rPr>
-          <w:rFonts w:hint="default"/>
-        </w:rPr>
-      </w:pPr>
-      <w:r>
-        <w:rPr>
-          <w:rFonts w:hint="default"/>
-        </w:rPr>
-        <w:t xml:space="preserve">        }</w:t>
-      </w:r>
-    </w:p>
-    <w:p>
-      <w:pPr>
-        <w:ind w:left="720" w:leftChars="0" w:firstLine="720"/>
-        <w:rPr>
-          <w:rFonts w:hint="default"/>
-        </w:rPr>
-      </w:pPr>
-      <w:r>
-        <w:rPr>
-          <w:rFonts w:hint="default"/>
-        </w:rPr>
-        <w:t xml:space="preserve">    ]</w:t>
-      </w:r>
-    </w:p>
-    <w:p>
-      <w:pPr>
-        <w:ind w:firstLine="720"/>
-      </w:pPr>
-      <w:r>
-        <w:rPr>
-          <w:rFonts w:hint="default"/>
-        </w:rPr>
-        <w:t>}</w:t>
-      </w:r>
-    </w:p>
-    <w:p>
-      <w:pPr>
-        <w:ind w:firstLine="720"/>
-      </w:pPr>
-      <w:r>
-        <w:t>404 body: {</w:t>
-      </w:r>
-    </w:p>
-    <w:p>
-      <w:pPr>
-        <w:ind w:firstLine="720"/>
-      </w:pPr>
-      <w:r>
-        <w:tab/>
-      </w:r>
-      <w:r>
-        <w:t>msg: ‘Usuario no encontrado’</w:t>
-      </w:r>
-    </w:p>
-    <w:p>
-      <w:pPr>
-        <w:ind w:firstLine="720"/>
-      </w:pPr>
-      <w:r>
-        <w:t>}</w:t>
-      </w:r>
-    </w:p>
-    <w:p>
-      <w:pPr>
-        <w:ind w:firstLine="720"/>
-      </w:pPr>
-    </w:p>
-    <w:p>
-      <w:pPr>
-        <w:ind w:firstLine="720"/>
-      </w:pPr>
-      <w:r>
-        <w:br w:type="page"/>
-      </w:r>
-    </w:p>
-    <w:p>
-      <w:pPr>
-        <w:rPr>
-          <w:shd w:val="clear" w:color="auto" w:fill="F9CB9C"/>
-        </w:rPr>
-      </w:pPr>
-      <w:r>
-        <w:rPr>
-          <w:shd w:val="clear" w:color="auto" w:fill="F9CB9C"/>
-        </w:rPr>
-        <w:t>PUT /v</w:t>
-      </w:r>
-      <w:r>
-        <w:rPr>
-          <w:rFonts w:hint="default"/>
-          <w:shd w:val="clear" w:color="auto" w:fill="F9CB9C"/>
-          <w:lang w:val="en-US"/>
-        </w:rPr>
-        <w:t>2</w:t>
-      </w:r>
-      <w:r>
-        <w:rPr>
-          <w:shd w:val="clear" w:color="auto" w:fill="F9CB9C"/>
-        </w:rPr>
-        <w:t>/events/:id</w:t>
-      </w:r>
-    </w:p>
-    <w:p>
-      <w:pPr>
-        <w:rPr>
-          <w:i/>
-        </w:rPr>
-      </w:pPr>
-      <w:r>
-        <w:tab/>
-      </w:r>
-      <w:r>
-        <w:rPr>
-          <w:i/>
-        </w:rPr>
-        <w:t>Utilizado para cambiar el status de un evento</w:t>
-      </w:r>
-    </w:p>
-    <w:p>
-      <w:r>
-        <w:t>request:</w:t>
-      </w:r>
-    </w:p>
-    <w:p>
-      <w:r>
-        <w:tab/>
-      </w:r>
-      <w:r>
-        <w:t>header: {</w:t>
-      </w:r>
-    </w:p>
-    <w:p>
-      <w:r>
-        <w:tab/>
-      </w:r>
-      <w:r>
-        <w:tab/>
-      </w:r>
-      <w:r>
-        <w:t>token</w:t>
-      </w:r>
-    </w:p>
-    <w:p>
-      <w:pPr>
-        <w:ind w:firstLine="720"/>
-      </w:pPr>
-      <w:r>
-        <w:t>}</w:t>
-      </w:r>
-    </w:p>
-    <w:p>
-      <w:pPr>
-        <w:ind w:firstLine="720"/>
-      </w:pPr>
-      <w:r>
-        <w:t>body: {</w:t>
-      </w:r>
-    </w:p>
-    <w:p>
-      <w:pPr>
-        <w:ind w:firstLine="720"/>
-      </w:pPr>
-      <w:r>
-        <w:tab/>
-      </w:r>
-      <w:r>
-        <w:t>status</w:t>
-      </w:r>
-    </w:p>
-    <w:p>
-      <w:pPr>
-        <w:ind w:left="720"/>
-      </w:pPr>
-      <w:r>
-        <w:t>}</w:t>
-      </w:r>
-    </w:p>
-    <w:p>
-      <w:r>
-        <w:t>response:</w:t>
-      </w:r>
-    </w:p>
-    <w:p>
-      <w:r>
-        <w:tab/>
-      </w:r>
-      <w:r>
-        <w:t>200 body: {</w:t>
-      </w:r>
-    </w:p>
-    <w:p>
-      <w:pPr>
-        <w:ind w:firstLine="720"/>
-      </w:pPr>
-      <w:r>
-        <w:tab/>
-      </w:r>
-      <w:r>
-        <w:t>msg: ‘Evento actualizado’</w:t>
-      </w:r>
-    </w:p>
-    <w:p>
-      <w:pPr>
-        <w:ind w:firstLine="720"/>
-      </w:pPr>
-      <w:r>
-        <w:t>}</w:t>
-      </w:r>
-    </w:p>
-    <w:p>
-      <w:pPr>
-        <w:ind w:firstLine="720"/>
-      </w:pPr>
-      <w:r>
-        <w:t>400: {</w:t>
-      </w:r>
-    </w:p>
-    <w:p>
-      <w:pPr>
-        <w:ind w:firstLine="720"/>
-      </w:pPr>
-      <w:r>
-        <w:tab/>
-      </w:r>
-      <w:r>
-        <w:t>msg: ‘Evento no encontrado.’</w:t>
-      </w:r>
-    </w:p>
-    <w:p>
-      <w:pPr>
-        <w:ind w:firstLine="720"/>
-      </w:pPr>
-      <w:r>
-        <w:t>}</w:t>
-      </w:r>
-    </w:p>
-    <w:p>
-      <w:pPr>
-        <w:ind w:firstLine="720"/>
-      </w:pPr>
-      <w:r>
-        <w:t>401: {</w:t>
-      </w:r>
-    </w:p>
-    <w:p>
-      <w:pPr>
-        <w:ind w:firstLine="720"/>
-      </w:pPr>
-      <w:r>
-        <w:tab/>
-      </w:r>
-      <w:r>
-        <w:t>msg: ‘No posee autorización para editar este evento.’</w:t>
-      </w:r>
-    </w:p>
-    <w:p>
-      <w:pPr>
-        <w:ind w:firstLine="720"/>
-      </w:pPr>
-      <w:r>
-        <w:t>}</w:t>
-      </w:r>
-    </w:p>
-    <w:p>
-      <w:pPr>
-        <w:rPr>
-          <w:shd w:val="clear" w:color="auto" w:fill="F9CB9C"/>
-        </w:rPr>
-      </w:pPr>
-    </w:p>
-    <w:p>
-      <w:pPr>
-        <w:rPr>
-          <w:shd w:val="clear" w:color="auto" w:fill="F9CB9C"/>
-        </w:rPr>
-      </w:pPr>
-    </w:p>
-    <w:p>
-      <w:pPr>
-        <w:rPr>
-          <w:shd w:val="clear" w:color="auto" w:fill="F9CB9C"/>
-        </w:rPr>
-      </w:pPr>
-    </w:p>
-    <w:p>
-      <w:pPr>
-        <w:rPr>
-          <w:shd w:val="clear" w:color="auto" w:fill="F9CB9C"/>
-        </w:rPr>
-      </w:pPr>
-      <w:r>
-        <w:rPr>
-          <w:shd w:val="clear" w:color="auto" w:fill="F9CB9C"/>
-        </w:rPr>
-        <w:t>GET /v</w:t>
-      </w:r>
-      <w:r>
-        <w:rPr>
-          <w:rFonts w:hint="default"/>
-          <w:shd w:val="clear" w:color="auto" w:fill="F9CB9C"/>
-          <w:lang w:val="en-US"/>
-        </w:rPr>
-        <w:t>2</w:t>
-      </w:r>
       <w:bookmarkStart w:id="0" w:name="_GoBack"/>
       <w:bookmarkEnd w:id="0"/>
+    </w:p>
+    <w:p>
+      <w:r>
+        <w:t>request:</w:t>
+      </w:r>
+    </w:p>
+    <w:p>
+      <w:r>
+        <w:tab/>
+      </w:r>
+      <w:r>
+        <w:t>header: {</w:t>
+      </w:r>
+    </w:p>
+    <w:p>
+      <w:pPr>
+        <w:ind w:firstLine="720"/>
+      </w:pPr>
+      <w:r>
+        <w:tab/>
+      </w:r>
+      <w:r>
+        <w:t>token</w:t>
+      </w:r>
+    </w:p>
+    <w:p>
+      <w:pPr>
+        <w:ind w:firstLine="720"/>
+      </w:pPr>
+      <w:r>
+        <w:t>}</w:t>
+      </w:r>
+    </w:p>
+    <w:p>
+      <w:r>
+        <w:t>response:</w:t>
+      </w:r>
+    </w:p>
+    <w:p>
+      <w:pPr>
+        <w:ind w:firstLine="720"/>
+        <w:rPr>
+          <w:rFonts w:hint="default"/>
+        </w:rPr>
+      </w:pPr>
+      <w:r>
+        <w:t xml:space="preserve">200 body: </w:t>
+      </w:r>
+      <w:r>
+        <w:rPr>
+          <w:rFonts w:hint="default"/>
+        </w:rPr>
+        <w:t>{</w:t>
+      </w:r>
+    </w:p>
+    <w:p>
+      <w:pPr>
+        <w:ind w:left="720" w:leftChars="0" w:firstLine="720"/>
+        <w:rPr>
+          <w:rFonts w:hint="default"/>
+        </w:rPr>
+      </w:pPr>
+      <w:r>
+        <w:rPr>
+          <w:rFonts w:hint="default"/>
+        </w:rPr>
+        <w:t xml:space="preserve">    "myEvents": [</w:t>
+      </w:r>
+    </w:p>
+    <w:p>
+      <w:pPr>
+        <w:ind w:left="720" w:leftChars="0" w:firstLine="720"/>
+        <w:rPr>
+          <w:rFonts w:hint="default"/>
+        </w:rPr>
+      </w:pPr>
+      <w:r>
+        <w:rPr>
+          <w:rFonts w:hint="default"/>
+        </w:rPr>
+        <w:t xml:space="preserve">        {</w:t>
+      </w:r>
+    </w:p>
+    <w:p>
+      <w:pPr>
+        <w:ind w:left="720" w:leftChars="0" w:firstLine="720"/>
+        <w:rPr>
+          <w:rFonts w:hint="default"/>
+        </w:rPr>
+      </w:pPr>
+      <w:r>
+        <w:rPr>
+          <w:rFonts w:hint="default"/>
+        </w:rPr>
+        <w:t xml:space="preserve">            "id": "645ddade8ecbab481ccfbdb0",</w:t>
+      </w:r>
+    </w:p>
+    <w:p>
+      <w:pPr>
+        <w:ind w:left="720" w:leftChars="0" w:firstLine="720"/>
+        <w:rPr>
+          <w:rFonts w:hint="default"/>
+        </w:rPr>
+      </w:pPr>
+      <w:r>
+        <w:rPr>
+          <w:rFonts w:hint="default"/>
+        </w:rPr>
+        <w:t xml:space="preserve">            "name": "Evento Aburrido",</w:t>
+      </w:r>
+    </w:p>
+    <w:p>
+      <w:pPr>
+        <w:ind w:left="720" w:leftChars="0" w:firstLine="720"/>
+        <w:rPr>
+          <w:rFonts w:hint="default"/>
+        </w:rPr>
+      </w:pPr>
+      <w:r>
+        <w:rPr>
+          <w:rFonts w:hint="default"/>
+        </w:rPr>
+        <w:t xml:space="preserve">            "description": "Un evento que no es divertido",</w:t>
+      </w:r>
+    </w:p>
+    <w:p>
+      <w:pPr>
+        <w:ind w:left="720" w:leftChars="0" w:firstLine="720"/>
+        <w:rPr>
+          <w:rFonts w:hint="default"/>
+        </w:rPr>
+      </w:pPr>
+      <w:r>
+        <w:rPr>
+          <w:rFonts w:hint="default"/>
+        </w:rPr>
+        <w:t xml:space="preserve">            "status": null,</w:t>
+      </w:r>
+    </w:p>
+    <w:p>
+      <w:pPr>
+        <w:ind w:left="720" w:leftChars="0" w:firstLine="720"/>
+        <w:rPr>
+          <w:rFonts w:hint="default"/>
+        </w:rPr>
+      </w:pPr>
+      <w:r>
+        <w:rPr>
+          <w:rFonts w:hint="default"/>
+        </w:rPr>
+        <w:t xml:space="preserve">            "totalParticipants": 1</w:t>
+      </w:r>
+    </w:p>
+    <w:p>
+      <w:pPr>
+        <w:ind w:left="720" w:leftChars="0" w:firstLine="720"/>
+        <w:rPr>
+          <w:rFonts w:hint="default"/>
+        </w:rPr>
+      </w:pPr>
+      <w:r>
+        <w:rPr>
+          <w:rFonts w:hint="default"/>
+        </w:rPr>
+        <w:t xml:space="preserve">        }</w:t>
+      </w:r>
+    </w:p>
+    <w:p>
+      <w:pPr>
+        <w:ind w:left="720" w:leftChars="0" w:firstLine="720"/>
+        <w:rPr>
+          <w:rFonts w:hint="default"/>
+        </w:rPr>
+      </w:pPr>
+      <w:r>
+        <w:rPr>
+          <w:rFonts w:hint="default"/>
+        </w:rPr>
+        <w:t xml:space="preserve">    ],</w:t>
+      </w:r>
+    </w:p>
+    <w:p>
+      <w:pPr>
+        <w:ind w:left="720" w:leftChars="0" w:firstLine="720"/>
+        <w:rPr>
+          <w:rFonts w:hint="default"/>
+        </w:rPr>
+      </w:pPr>
+      <w:r>
+        <w:rPr>
+          <w:rFonts w:hint="default"/>
+        </w:rPr>
+        <w:t xml:space="preserve">    "participants": [</w:t>
+      </w:r>
+    </w:p>
+    <w:p>
+      <w:pPr>
+        <w:ind w:left="720" w:leftChars="0" w:firstLine="720"/>
+        <w:rPr>
+          <w:rFonts w:hint="default"/>
+        </w:rPr>
+      </w:pPr>
+      <w:r>
+        <w:rPr>
+          <w:rFonts w:hint="default"/>
+        </w:rPr>
+        <w:t xml:space="preserve">        {</w:t>
+      </w:r>
+    </w:p>
+    <w:p>
+      <w:pPr>
+        <w:ind w:left="720" w:leftChars="0" w:firstLine="720"/>
+        <w:rPr>
+          <w:rFonts w:hint="default"/>
+        </w:rPr>
+      </w:pPr>
+      <w:r>
+        <w:rPr>
+          <w:rFonts w:hint="default"/>
+        </w:rPr>
+        <w:t xml:space="preserve">            "id": "645ddade8ecbab481ccfbdb0",</w:t>
+      </w:r>
+    </w:p>
+    <w:p>
+      <w:pPr>
+        <w:ind w:left="720" w:leftChars="0" w:firstLine="720"/>
+        <w:rPr>
+          <w:rFonts w:hint="default"/>
+        </w:rPr>
+      </w:pPr>
+      <w:r>
+        <w:rPr>
+          <w:rFonts w:hint="default"/>
+        </w:rPr>
+        <w:t xml:space="preserve">            "name": "Evento Aburrido",</w:t>
+      </w:r>
+    </w:p>
+    <w:p>
+      <w:pPr>
+        <w:ind w:left="720" w:leftChars="0" w:firstLine="720"/>
+        <w:rPr>
+          <w:rFonts w:hint="default"/>
+        </w:rPr>
+      </w:pPr>
+      <w:r>
+        <w:rPr>
+          <w:rFonts w:hint="default"/>
+        </w:rPr>
+        <w:t xml:space="preserve">            "description": "Un evento que no es divertido",</w:t>
+      </w:r>
+    </w:p>
+    <w:p>
+      <w:pPr>
+        <w:ind w:left="720" w:leftChars="0" w:firstLine="720"/>
+        <w:rPr>
+          <w:rFonts w:hint="default"/>
+        </w:rPr>
+      </w:pPr>
+      <w:r>
+        <w:rPr>
+          <w:rFonts w:hint="default"/>
+        </w:rPr>
+        <w:t xml:space="preserve">            "status": null,</w:t>
+      </w:r>
+    </w:p>
+    <w:p>
+      <w:pPr>
+        <w:ind w:left="720" w:leftChars="0" w:firstLine="720"/>
+        <w:rPr>
+          <w:rFonts w:hint="default"/>
+        </w:rPr>
+      </w:pPr>
+      <w:r>
+        <w:rPr>
+          <w:rFonts w:hint="default"/>
+        </w:rPr>
+        <w:t xml:space="preserve">            "totalParticipants": 1</w:t>
+      </w:r>
+    </w:p>
+    <w:p>
+      <w:pPr>
+        <w:ind w:left="720" w:leftChars="0" w:firstLine="720"/>
+        <w:rPr>
+          <w:rFonts w:hint="default"/>
+        </w:rPr>
+      </w:pPr>
+      <w:r>
+        <w:rPr>
+          <w:rFonts w:hint="default"/>
+        </w:rPr>
+        <w:t xml:space="preserve">        }</w:t>
+      </w:r>
+    </w:p>
+    <w:p>
+      <w:pPr>
+        <w:ind w:left="720" w:leftChars="0" w:firstLine="720"/>
+        <w:rPr>
+          <w:rFonts w:hint="default"/>
+        </w:rPr>
+      </w:pPr>
+      <w:r>
+        <w:rPr>
+          <w:rFonts w:hint="default"/>
+        </w:rPr>
+        <w:t xml:space="preserve">    ]</w:t>
+      </w:r>
+    </w:p>
+    <w:p>
+      <w:pPr>
+        <w:ind w:firstLine="720"/>
+      </w:pPr>
+      <w:r>
+        <w:rPr>
+          <w:rFonts w:hint="default"/>
+        </w:rPr>
+        <w:t>}</w:t>
+      </w:r>
+    </w:p>
+    <w:p>
+      <w:pPr>
+        <w:ind w:firstLine="720"/>
+      </w:pPr>
+      <w:r>
+        <w:t>404 body: {</w:t>
+      </w:r>
+    </w:p>
+    <w:p>
+      <w:pPr>
+        <w:ind w:firstLine="720"/>
+      </w:pPr>
+      <w:r>
+        <w:tab/>
+      </w:r>
+      <w:r>
+        <w:t>msg: ‘Usuario no encontrado’</w:t>
+      </w:r>
+    </w:p>
+    <w:p>
+      <w:pPr>
+        <w:ind w:firstLine="720"/>
+      </w:pPr>
+      <w:r>
+        <w:t>}</w:t>
+      </w:r>
+    </w:p>
+    <w:p>
+      <w:pPr>
+        <w:ind w:firstLine="720"/>
+      </w:pPr>
+    </w:p>
+    <w:p>
+      <w:pPr>
+        <w:ind w:firstLine="720"/>
+      </w:pPr>
+      <w:r>
+        <w:br w:type="page"/>
+      </w:r>
+    </w:p>
+    <w:p>
+      <w:pPr>
+        <w:rPr>
+          <w:shd w:val="clear" w:color="auto" w:fill="F9CB9C"/>
+        </w:rPr>
+      </w:pPr>
+      <w:r>
+        <w:rPr>
+          <w:shd w:val="clear" w:color="auto" w:fill="F9CB9C"/>
+        </w:rPr>
+        <w:t>PUT /v</w:t>
+      </w:r>
+      <w:r>
+        <w:rPr>
+          <w:rFonts w:hint="default"/>
+          <w:shd w:val="clear" w:color="auto" w:fill="F9CB9C"/>
+          <w:lang w:val="en-US"/>
+        </w:rPr>
+        <w:t>2</w:t>
+      </w:r>
+      <w:r>
+        <w:rPr>
+          <w:shd w:val="clear" w:color="auto" w:fill="F9CB9C"/>
+        </w:rPr>
+        <w:t>/events/:id</w:t>
+      </w:r>
+    </w:p>
+    <w:p>
+      <w:pPr>
+        <w:rPr>
+          <w:i/>
+        </w:rPr>
+      </w:pPr>
+      <w:r>
+        <w:tab/>
+      </w:r>
+      <w:r>
+        <w:rPr>
+          <w:i/>
+        </w:rPr>
+        <w:t>Utilizado para cambiar el status de un evento</w:t>
+      </w:r>
+    </w:p>
+    <w:p>
+      <w:r>
+        <w:t>request:</w:t>
+      </w:r>
+    </w:p>
+    <w:p>
+      <w:r>
+        <w:tab/>
+      </w:r>
+      <w:r>
+        <w:t>header: {</w:t>
+      </w:r>
+    </w:p>
+    <w:p>
+      <w:r>
+        <w:tab/>
+      </w:r>
+      <w:r>
+        <w:tab/>
+      </w:r>
+      <w:r>
+        <w:t>token</w:t>
+      </w:r>
+    </w:p>
+    <w:p>
+      <w:pPr>
+        <w:ind w:firstLine="720"/>
+      </w:pPr>
+      <w:r>
+        <w:t>}</w:t>
+      </w:r>
+    </w:p>
+    <w:p>
+      <w:pPr>
+        <w:ind w:firstLine="720"/>
+      </w:pPr>
+      <w:r>
+        <w:t>body: {</w:t>
+      </w:r>
+    </w:p>
+    <w:p>
+      <w:pPr>
+        <w:ind w:firstLine="720"/>
+      </w:pPr>
+      <w:r>
+        <w:tab/>
+      </w:r>
+      <w:r>
+        <w:t>status</w:t>
+      </w:r>
+    </w:p>
+    <w:p>
+      <w:pPr>
+        <w:ind w:left="720"/>
+      </w:pPr>
+      <w:r>
+        <w:t>}</w:t>
+      </w:r>
+    </w:p>
+    <w:p>
+      <w:r>
+        <w:t>response:</w:t>
+      </w:r>
+    </w:p>
+    <w:p>
+      <w:r>
+        <w:tab/>
+      </w:r>
+      <w:r>
+        <w:t>200 body: {</w:t>
+      </w:r>
+    </w:p>
+    <w:p>
+      <w:pPr>
+        <w:ind w:firstLine="720"/>
+      </w:pPr>
+      <w:r>
+        <w:tab/>
+      </w:r>
+      <w:r>
+        <w:t>msg: ‘Evento actualizado’</w:t>
+      </w:r>
+    </w:p>
+    <w:p>
+      <w:pPr>
+        <w:ind w:firstLine="720"/>
+      </w:pPr>
+      <w:r>
+        <w:t>}</w:t>
+      </w:r>
+    </w:p>
+    <w:p>
+      <w:pPr>
+        <w:ind w:firstLine="720"/>
+      </w:pPr>
+      <w:r>
+        <w:t>400: {</w:t>
+      </w:r>
+    </w:p>
+    <w:p>
+      <w:pPr>
+        <w:ind w:firstLine="720"/>
+      </w:pPr>
+      <w:r>
+        <w:tab/>
+      </w:r>
+      <w:r>
+        <w:t>msg: ‘Evento no encontrado.’</w:t>
+      </w:r>
+    </w:p>
+    <w:p>
+      <w:pPr>
+        <w:ind w:firstLine="720"/>
+      </w:pPr>
+      <w:r>
+        <w:t>}</w:t>
+      </w:r>
+    </w:p>
+    <w:p>
+      <w:pPr>
+        <w:ind w:firstLine="720"/>
+      </w:pPr>
+      <w:r>
+        <w:t>401: {</w:t>
+      </w:r>
+    </w:p>
+    <w:p>
+      <w:pPr>
+        <w:ind w:firstLine="720"/>
+      </w:pPr>
+      <w:r>
+        <w:tab/>
+      </w:r>
+      <w:r>
+        <w:t>msg: ‘No posee autorización para editar este evento.’</w:t>
+      </w:r>
+    </w:p>
+    <w:p>
+      <w:pPr>
+        <w:ind w:firstLine="720"/>
+      </w:pPr>
+      <w:r>
+        <w:t>}</w:t>
+      </w:r>
+    </w:p>
+    <w:p>
+      <w:pPr>
+        <w:rPr>
+          <w:shd w:val="clear" w:color="auto" w:fill="F9CB9C"/>
+        </w:rPr>
+      </w:pPr>
+    </w:p>
+    <w:p>
+      <w:pPr>
+        <w:rPr>
+          <w:shd w:val="clear" w:color="auto" w:fill="F9CB9C"/>
+        </w:rPr>
+      </w:pPr>
+    </w:p>
+    <w:p>
+      <w:pPr>
+        <w:rPr>
+          <w:shd w:val="clear" w:color="auto" w:fill="F9CB9C"/>
+        </w:rPr>
+      </w:pPr>
+    </w:p>
+    <w:p>
+      <w:pPr>
+        <w:rPr>
+          <w:shd w:val="clear" w:color="auto" w:fill="F9CB9C"/>
+        </w:rPr>
+      </w:pPr>
+      <w:r>
+        <w:rPr>
+          <w:shd w:val="clear" w:color="auto" w:fill="F9CB9C"/>
+        </w:rPr>
+        <w:t>GET /v</w:t>
+      </w:r>
+      <w:r>
+        <w:rPr>
+          <w:rFonts w:hint="default"/>
+          <w:shd w:val="clear" w:color="auto" w:fill="F9CB9C"/>
+          <w:lang w:val="en-US"/>
+        </w:rPr>
+        <w:t>2</w:t>
+      </w:r>
       <w:r>
         <w:rPr>
           <w:shd w:val="clear" w:color="auto" w:fill="F9CB9C"/>

</xml_diff>